<commit_message>
Punctuation of terms in lists, editing toolbar, dashboard, sentence case in headings.
</commit_message>
<xml_diff>
--- a/style_guide_for_user_documentation.docx
+++ b/style_guide_for_user_documentation.docx
@@ -6,11 +6,21 @@
       <w:pPr>
         <w:pStyle w:val="Title"/>
       </w:pPr>
-      <w:fldSimple w:instr=" TITLE  \* MERGEFORMAT ">
-        <w:r>
-          <w:t>Style Guide for User Documentation</w:t>
-        </w:r>
-      </w:fldSimple>
+      <w:r>
+        <w:fldChar w:fldCharType="begin"/>
+      </w:r>
+      <w:r>
+        <w:instrText xml:space="preserve"> TITLE  \* MERGEFORMAT </w:instrText>
+      </w:r>
+      <w:r>
+        <w:fldChar w:fldCharType="separate"/>
+      </w:r>
+      <w:r>
+        <w:t>Style Guide for User Documentation</w:t>
+      </w:r>
+      <w:r>
+        <w:fldChar w:fldCharType="end"/>
+      </w:r>
     </w:p>
     <w:p>
       <w:pPr>
@@ -22,11 +32,21 @@
           <w:cols w:space="720"/>
         </w:sectPr>
       </w:pPr>
-      <w:fldSimple w:instr=" DOCPROPERTY &quot;Company&quot;  \* MERGEFORMAT ">
-        <w:r>
-          <w:t>Perfect Sense</w:t>
-        </w:r>
-      </w:fldSimple>
+      <w:r>
+        <w:fldChar w:fldCharType="begin"/>
+      </w:r>
+      <w:r>
+        <w:instrText xml:space="preserve"> DOCPROPERTY "Company"  \* MERGEFORMAT </w:instrText>
+      </w:r>
+      <w:r>
+        <w:fldChar w:fldCharType="separate"/>
+      </w:r>
+      <w:r>
+        <w:t>Perfect Sense</w:t>
+      </w:r>
+      <w:r>
+        <w:fldChar w:fldCharType="end"/>
+      </w:r>
     </w:p>
     <w:p>
       <w:pPr>
@@ -989,6 +1009,139 @@
           </w:p>
         </w:tc>
       </w:tr>
+      <w:tr>
+        <w:tc>
+          <w:tcPr>
+            <w:tcW w:w="2875" w:type="dxa"/>
+          </w:tcPr>
+          <w:p>
+            <w:pPr>
+              <w:pStyle w:val="TableText"/>
+            </w:pPr>
+            <w:r>
+              <w:t>Terms in lists</w:t>
+            </w:r>
+          </w:p>
+        </w:tc>
+        <w:tc>
+          <w:tcPr>
+            <w:tcW w:w="2970" w:type="dxa"/>
+          </w:tcPr>
+          <w:p>
+            <w:pPr>
+              <w:rPr>
+                <w:rFonts w:eastAsia="Arial"/>
+              </w:rPr>
+            </w:pPr>
+            <w:r>
+              <w:t>Term set in boldface</w:t>
+            </w:r>
+            <w:r>
+              <w:t xml:space="preserve"> followed by a space</w:t>
+            </w:r>
+            <w:r>
+              <w:t xml:space="preserve">, </w:t>
+            </w:r>
+            <w:r>
+              <w:t>no subsequent punctuation</w:t>
+            </w:r>
+            <w:r>
+              <w:t xml:space="preserve">. (See an example in the </w:t>
+            </w:r>
+            <w:r>
+              <w:t>section “</w:t>
+            </w:r>
+            <w:r>
+              <w:rPr>
+                <w:rFonts w:eastAsia="Arial"/>
+              </w:rPr>
+              <w:t xml:space="preserve">Make text scannable” in </w:t>
+            </w:r>
+            <w:r>
+              <w:rPr>
+                <w:rStyle w:val="Emphasis"/>
+                <w:rFonts w:eastAsia="Arial"/>
+              </w:rPr>
+              <w:t>Microsoft Manual of Style</w:t>
+            </w:r>
+            <w:r>
+              <w:rPr>
+                <w:rFonts w:eastAsia="Arial"/>
+              </w:rPr>
+              <w:t>.)</w:t>
+            </w:r>
+          </w:p>
+        </w:tc>
+        <w:tc>
+          <w:tcPr>
+            <w:tcW w:w="3510" w:type="dxa"/>
+          </w:tcPr>
+          <w:p>
+            <w:pPr>
+              <w:pStyle w:val="TableText"/>
+            </w:pPr>
+            <w:r>
+              <w:t>(Example)</w:t>
+            </w:r>
+          </w:p>
+          <w:p>
+            <w:pPr>
+              <w:pStyle w:val="TableText"/>
+            </w:pPr>
+            <w:r>
+              <w:t>The following forms are available:</w:t>
+            </w:r>
+          </w:p>
+          <w:p>
+            <w:pPr>
+              <w:pStyle w:val="ListBullet"/>
+            </w:pPr>
+            <w:r>
+              <w:rPr>
+                <w:rStyle w:val="Strong"/>
+              </w:rPr>
+              <w:t>Basic</w:t>
+            </w:r>
+            <w:r>
+              <w:t xml:space="preserve"> Use this feature for most forms.</w:t>
+            </w:r>
+          </w:p>
+          <w:p>
+            <w:pPr>
+              <w:pStyle w:val="ListBullet"/>
+            </w:pPr>
+            <w:r>
+              <w:rPr>
+                <w:rStyle w:val="Strong"/>
+              </w:rPr>
+              <w:t>Dynamic</w:t>
+            </w:r>
+            <w:r>
+              <w:t xml:space="preserve"> </w:t>
+            </w:r>
+            <w:r>
+              <w:t>Use this feature to change the form based on the user’s login.</w:t>
+            </w:r>
+          </w:p>
+          <w:p>
+            <w:pPr>
+              <w:pStyle w:val="ListBullet"/>
+            </w:pPr>
+            <w:r>
+              <w:rPr>
+                <w:rStyle w:val="Strong"/>
+              </w:rPr>
+              <w:t>Advanced</w:t>
+            </w:r>
+            <w:r>
+              <w:t xml:space="preserve"> </w:t>
+            </w:r>
+            <w:r>
+              <w:t>Use this feature to customize a form based on your organization’s criteria.</w:t>
+            </w:r>
+          </w:p>
+        </w:tc>
+      </w:tr>
     </w:tbl>
     <w:p>
       <w:bookmarkStart w:id="6" w:name="_n3hdjvv5zxmk" w:colFirst="0" w:colLast="0"/>
@@ -1023,6 +1176,7 @@
       </w:pPr>
       <w:bookmarkStart w:id="7" w:name="_Ref8718066"/>
       <w:r>
+        <w:lastRenderedPageBreak/>
         <w:t>User Interface</w:t>
       </w:r>
       <w:bookmarkEnd w:id="7"/>
@@ -1354,7 +1508,6 @@
               <w:pStyle w:val="TableText"/>
             </w:pPr>
             <w:r>
-              <w:lastRenderedPageBreak/>
               <w:t>List</w:t>
             </w:r>
           </w:p>
@@ -1989,6 +2142,7 @@
               <w:pStyle w:val="TableText"/>
             </w:pPr>
             <w:r>
+              <w:lastRenderedPageBreak/>
               <w:t>Accordions</w:t>
             </w:r>
           </w:p>
@@ -2271,7 +2425,6 @@
               <w:pStyle w:val="TableText"/>
             </w:pPr>
             <w:r>
-              <w:lastRenderedPageBreak/>
               <w:t>Menu selections</w:t>
             </w:r>
           </w:p>
@@ -2492,6 +2645,96 @@
             </w:r>
             <w:r>
               <w:t>).</w:t>
+            </w:r>
+          </w:p>
+        </w:tc>
+      </w:tr>
+      <w:tr>
+        <w:tc>
+          <w:tcPr>
+            <w:tcW w:w="1885" w:type="dxa"/>
+          </w:tcPr>
+          <w:p>
+            <w:pPr>
+              <w:pStyle w:val="TableText"/>
+            </w:pPr>
+            <w:r>
+              <w:t>Editorial</w:t>
+            </w:r>
+            <w:bookmarkStart w:id="9" w:name="_GoBack"/>
+            <w:bookmarkEnd w:id="9"/>
+            <w:r>
+              <w:t xml:space="preserve"> toolbar</w:t>
+            </w:r>
+          </w:p>
+        </w:tc>
+        <w:tc>
+          <w:tcPr>
+            <w:tcW w:w="2340" w:type="dxa"/>
+          </w:tcPr>
+          <w:p>
+            <w:pPr>
+              <w:pStyle w:val="TableText"/>
+            </w:pPr>
+            <w:r>
+              <w:t xml:space="preserve">A toolbar in the content edit form. See </w:t>
+            </w:r>
+            <w:hyperlink r:id="rId19" w:anchor="term-editorial-toolbar" w:history="1">
+              <w:r>
+                <w:rPr>
+                  <w:rStyle w:val="Hyperlink"/>
+                </w:rPr>
+                <w:t>Editorial Toolbar</w:t>
+              </w:r>
+            </w:hyperlink>
+            <w:r>
+              <w:t>.</w:t>
+            </w:r>
+          </w:p>
+        </w:tc>
+        <w:tc>
+          <w:tcPr>
+            <w:tcW w:w="2787" w:type="dxa"/>
+          </w:tcPr>
+          <w:p>
+            <w:pPr>
+              <w:pStyle w:val="TableText"/>
+            </w:pPr>
+            <w:r>
+              <w:t xml:space="preserve">Following the usage for Backstage view in the </w:t>
+            </w:r>
+            <w:hyperlink r:id="rId20" w:history="1">
+              <w:r>
+                <w:rPr>
+                  <w:rStyle w:val="Hyperlink"/>
+                </w:rPr>
+                <w:t>Microsoft Manual of Style</w:t>
+              </w:r>
+            </w:hyperlink>
+            <w:r>
+              <w:t>, use Editorial toolbar without any formatting.</w:t>
+            </w:r>
+          </w:p>
+        </w:tc>
+        <w:tc>
+          <w:tcPr>
+            <w:tcW w:w="2338" w:type="dxa"/>
+          </w:tcPr>
+          <w:p>
+            <w:pPr>
+              <w:pStyle w:val="TableText"/>
+            </w:pPr>
+            <w:r>
+              <w:t xml:space="preserve">In the Editorial toolbar, click </w:t>
+            </w:r>
+            <w:r>
+              <w:rPr>
+                <w:rStyle w:val="Strong"/>
+              </w:rPr>
+              <w:t>Publish</w:t>
+            </w:r>
+            <w:r>
+              <w:t>.</w:t>
             </w:r>
           </w:p>
         </w:tc>
@@ -2646,6 +2889,7 @@
               <w:pStyle w:val="TableText"/>
             </w:pPr>
             <w:r>
+              <w:lastRenderedPageBreak/>
               <w:t>Punct</w:t>
             </w:r>
             <w:r>
@@ -2956,8 +3200,8 @@
           <w:between w:val="nil"/>
         </w:pBdr>
       </w:pPr>
-      <w:bookmarkStart w:id="9" w:name="_arkcpiw4dpet" w:colFirst="0" w:colLast="0"/>
-      <w:bookmarkEnd w:id="9"/>
+      <w:bookmarkStart w:id="10" w:name="_arkcpiw4dpet" w:colFirst="0" w:colLast="0"/>
+      <w:bookmarkEnd w:id="10"/>
       <w:r>
         <w:lastRenderedPageBreak/>
         <w:t>Restructured Text Markup</w:t>
@@ -3435,7 +3679,7 @@
       <w:r>
         <w:t xml:space="preserve">, or very closely match, the topic title. For example, the file name for the topic </w:t>
       </w:r>
-      <w:hyperlink r:id="rId19" w:history="1">
+      <w:hyperlink r:id="rId21" w:history="1">
         <w:r>
           <w:rPr>
             <w:rStyle w:val="Hyperlink"/>
@@ -3478,10 +3722,10 @@
           <w:between w:val="nil"/>
         </w:pBdr>
       </w:pPr>
-      <w:bookmarkStart w:id="10" w:name="_jt81syf6v810" w:colFirst="0" w:colLast="0"/>
-      <w:bookmarkStart w:id="11" w:name="_n8mekuye71gc" w:colFirst="0" w:colLast="0"/>
-      <w:bookmarkEnd w:id="10"/>
+      <w:bookmarkStart w:id="11" w:name="_jt81syf6v810" w:colFirst="0" w:colLast="0"/>
+      <w:bookmarkStart w:id="12" w:name="_n8mekuye71gc" w:colFirst="0" w:colLast="0"/>
       <w:bookmarkEnd w:id="11"/>
+      <w:bookmarkEnd w:id="12"/>
       <w:r>
         <w:lastRenderedPageBreak/>
         <w:t>Nomenclature and Spelling</w:t>
@@ -3639,7 +3883,13 @@
               <w:t>D</w:t>
             </w:r>
             <w:r>
-              <w:t xml:space="preserve">ashboard is a proper noun. </w:t>
+              <w:t xml:space="preserve">ashboard is a </w:t>
+            </w:r>
+            <w:r>
+              <w:t>proper</w:t>
+            </w:r>
+            <w:r>
+              <w:t xml:space="preserve"> noun. </w:t>
             </w:r>
           </w:p>
         </w:tc>
@@ -3652,7 +3902,21 @@
               <w:pStyle w:val="TableText"/>
             </w:pPr>
             <w:r>
-              <w:t>The Dashboard is on the landing page.</w:t>
+              <w:t xml:space="preserve">The </w:t>
+            </w:r>
+            <w:r>
+              <w:t xml:space="preserve">Dashboard </w:t>
+            </w:r>
+            <w:r>
+              <w:t>is on the landing page.</w:t>
+            </w:r>
+          </w:p>
+          <w:p>
+            <w:pPr>
+              <w:pStyle w:val="TableText"/>
+            </w:pPr>
+            <w:r>
+              <w:t>Brightspot has a standard dashboard. You can create a custom dashboard.</w:t>
             </w:r>
           </w:p>
         </w:tc>
@@ -3665,7 +3929,13 @@
               <w:pStyle w:val="TableText"/>
             </w:pPr>
             <w:r>
-              <w:t>The dashboard is on the landing page.</w:t>
+              <w:t xml:space="preserve">The </w:t>
+            </w:r>
+            <w:r>
+              <w:t>D</w:t>
+            </w:r>
+            <w:r>
+              <w:t>ashboard is on the landing page.</w:t>
             </w:r>
           </w:p>
         </w:tc>
@@ -3767,7 +4037,7 @@
             <w:pPr>
               <w:pStyle w:val="TableText"/>
             </w:pPr>
-            <w:hyperlink r:id="rId20">
+            <w:hyperlink r:id="rId22">
               <w:r>
                 <w:rPr>
                   <w:color w:val="1155CC"/>
@@ -4006,6 +4276,7 @@
               <w:pStyle w:val="TableText"/>
             </w:pPr>
             <w:r>
+              <w:lastRenderedPageBreak/>
               <w:t>gulp</w:t>
             </w:r>
           </w:p>
@@ -4047,7 +4318,6 @@
               <w:pStyle w:val="TableText"/>
             </w:pPr>
             <w:r>
-              <w:lastRenderedPageBreak/>
               <w:t>Asset</w:t>
             </w:r>
           </w:p>
@@ -4139,8 +4409,8 @@
           <w:between w:val="nil"/>
         </w:pBdr>
       </w:pPr>
-      <w:bookmarkStart w:id="12" w:name="_hg05ega6pxp3" w:colFirst="0" w:colLast="0"/>
-      <w:bookmarkEnd w:id="12"/>
+      <w:bookmarkStart w:id="13" w:name="_hg05ega6pxp3" w:colFirst="0" w:colLast="0"/>
+      <w:bookmarkEnd w:id="13"/>
       <w:r>
         <w:lastRenderedPageBreak/>
         <w:t>Headings, Captions</w:t>
@@ -4165,10 +4435,31 @@
         <w:pStyle w:val="ListBullet"/>
       </w:pPr>
       <w:r>
-        <w:t>Have initial cap on first word only, remaining are</w:t>
+        <w:t xml:space="preserve">Use sentence case: </w:t>
+      </w:r>
+      <w:r>
+        <w:t>initial cap on first word only, remaining are</w:t>
       </w:r>
       <w:r>
         <w:t xml:space="preserve"> lower case</w:t>
+      </w:r>
+      <w:r>
+        <w:t xml:space="preserve"> (c.f. “</w:t>
+      </w:r>
+      <w:r>
+        <w:t>Capitalization of titles and headings</w:t>
+      </w:r>
+      <w:r>
+        <w:t xml:space="preserve">” in </w:t>
+      </w:r>
+      <w:r>
+        <w:rPr>
+          <w:rStyle w:val="Emphasis"/>
+        </w:rPr>
+        <w:t>Microsoft Manual of Style</w:t>
+      </w:r>
+      <w:r>
+        <w:t>)</w:t>
       </w:r>
       <w:r>
         <w:t>.</w:t>
@@ -4338,6 +4629,7 @@
         <w:pStyle w:val="ListNumber"/>
       </w:pPr>
       <w:r>
+        <w:lastRenderedPageBreak/>
         <w:t xml:space="preserve">This is a top-level </w:t>
       </w:r>
       <w:r>
@@ -4362,11 +4654,7 @@
         <w:t>number</w:t>
       </w:r>
       <w:r>
-        <w:t>. This is a top-</w:t>
-      </w:r>
-      <w:r>
-        <w:lastRenderedPageBreak/>
-        <w:t xml:space="preserve">level </w:t>
+        <w:t xml:space="preserve">. This is a top-level </w:t>
       </w:r>
       <w:r>
         <w:t>number</w:t>
@@ -5020,8 +5308,8 @@
           <w:numId w:val="7"/>
         </w:numPr>
       </w:pPr>
-      <w:bookmarkStart w:id="13" w:name="_bm4nd0ohb63n" w:colFirst="0" w:colLast="0"/>
-      <w:bookmarkEnd w:id="13"/>
+      <w:bookmarkStart w:id="14" w:name="_bm4nd0ohb63n" w:colFirst="0" w:colLast="0"/>
+      <w:bookmarkEnd w:id="14"/>
       <w:r>
         <w:t>OK to compose screenshots on low-resolution devices, use high-resolution devices where effective.</w:t>
       </w:r>
@@ -5129,10 +5417,10 @@
           <w:between w:val="nil"/>
         </w:pBdr>
       </w:pPr>
-      <w:bookmarkStart w:id="14" w:name="_1ckg6uib812t" w:colFirst="0" w:colLast="0"/>
-      <w:bookmarkStart w:id="15" w:name="_trmd6s1vcpud" w:colFirst="0" w:colLast="0"/>
-      <w:bookmarkEnd w:id="14"/>
+      <w:bookmarkStart w:id="15" w:name="_1ckg6uib812t" w:colFirst="0" w:colLast="0"/>
+      <w:bookmarkStart w:id="16" w:name="_trmd6s1vcpud" w:colFirst="0" w:colLast="0"/>
       <w:bookmarkEnd w:id="15"/>
+      <w:bookmarkEnd w:id="16"/>
       <w:r>
         <w:lastRenderedPageBreak/>
         <w:t>Code Samples</w:t>
@@ -5246,7 +5534,7 @@
                     <pic:cNvPicPr preferRelativeResize="0"/>
                   </pic:nvPicPr>
                   <pic:blipFill>
-                    <a:blip r:embed="rId21"/>
+                    <a:blip r:embed="rId23"/>
                     <a:srcRect/>
                     <a:stretch>
                       <a:fillRect/>
@@ -5460,18 +5748,18 @@
       <w:pPr>
         <w:pStyle w:val="ListBullet"/>
       </w:pPr>
-      <w:bookmarkStart w:id="16" w:name="_bw3o2ai2dcwt" w:colFirst="0" w:colLast="0"/>
-      <w:bookmarkStart w:id="17" w:name="_3ftpz8w8mq42" w:colFirst="0" w:colLast="0"/>
-      <w:bookmarkStart w:id="18" w:name="_dcjjsmqiyix9" w:colFirst="0" w:colLast="0"/>
-      <w:bookmarkStart w:id="19" w:name="_g8acm0ggd90w" w:colFirst="0" w:colLast="0"/>
-      <w:bookmarkStart w:id="20" w:name="_gy0b1rj04b9z" w:colFirst="0" w:colLast="0"/>
-      <w:bookmarkStart w:id="21" w:name="_jwzz3ke04sw3" w:colFirst="0" w:colLast="0"/>
-      <w:bookmarkEnd w:id="16"/>
+      <w:bookmarkStart w:id="17" w:name="_bw3o2ai2dcwt" w:colFirst="0" w:colLast="0"/>
+      <w:bookmarkStart w:id="18" w:name="_3ftpz8w8mq42" w:colFirst="0" w:colLast="0"/>
+      <w:bookmarkStart w:id="19" w:name="_dcjjsmqiyix9" w:colFirst="0" w:colLast="0"/>
+      <w:bookmarkStart w:id="20" w:name="_g8acm0ggd90w" w:colFirst="0" w:colLast="0"/>
+      <w:bookmarkStart w:id="21" w:name="_gy0b1rj04b9z" w:colFirst="0" w:colLast="0"/>
+      <w:bookmarkStart w:id="22" w:name="_jwzz3ke04sw3" w:colFirst="0" w:colLast="0"/>
       <w:bookmarkEnd w:id="17"/>
       <w:bookmarkEnd w:id="18"/>
       <w:bookmarkEnd w:id="19"/>
       <w:bookmarkEnd w:id="20"/>
       <w:bookmarkEnd w:id="21"/>
+      <w:bookmarkEnd w:id="22"/>
       <w:r>
         <w:t xml:space="preserve">Line numbers—Apply line numbers to code samples only if an explanation of the sample </w:t>
       </w:r>
@@ -5486,19 +5774,19 @@
       <w:pPr>
         <w:pStyle w:val="Heading1"/>
       </w:pPr>
-      <w:bookmarkStart w:id="22" w:name="_Ref8900573"/>
-      <w:bookmarkStart w:id="23" w:name="_Ref8717845"/>
+      <w:bookmarkStart w:id="23" w:name="_Ref8900573"/>
+      <w:bookmarkStart w:id="24" w:name="_Ref8717845"/>
       <w:r>
         <w:lastRenderedPageBreak/>
         <w:t>CSS Styling Specification</w:t>
       </w:r>
-      <w:bookmarkEnd w:id="22"/>
+      <w:bookmarkEnd w:id="23"/>
     </w:p>
     <w:p>
       <w:r>
         <w:t xml:space="preserve">The following table provides the basic settings for a CSS style sheet applied to </w:t>
       </w:r>
-      <w:hyperlink r:id="rId22" w:history="1">
+      <w:hyperlink r:id="rId24" w:history="1">
         <w:r>
           <w:rPr>
             <w:rStyle w:val="Hyperlink"/>
@@ -5686,12 +5974,7 @@
               <w:pStyle w:val="TableText"/>
             </w:pPr>
             <w:r>
-              <w:t>Size: 24p</w:t>
-            </w:r>
-            <w:bookmarkStart w:id="24" w:name="_GoBack"/>
-            <w:bookmarkEnd w:id="24"/>
-            <w:r>
-              <w:t>x</w:t>
+              <w:t>Size: 24px</w:t>
             </w:r>
           </w:p>
           <w:p>
@@ -6674,13 +6957,13 @@
         <w:lastRenderedPageBreak/>
         <w:t>References</w:t>
       </w:r>
-      <w:bookmarkEnd w:id="23"/>
+      <w:bookmarkEnd w:id="24"/>
     </w:p>
     <w:p>
       <w:pPr>
         <w:pStyle w:val="ListBullet"/>
       </w:pPr>
-      <w:hyperlink r:id="rId26" w:history="1">
+      <w:hyperlink r:id="rId28" w:history="1">
         <w:r>
           <w:rPr>
             <w:rStyle w:val="Hyperlink"/>
@@ -6693,7 +6976,7 @@
       <w:pPr>
         <w:pStyle w:val="ListBullet"/>
       </w:pPr>
-      <w:hyperlink r:id="rId27" w:history="1">
+      <w:hyperlink r:id="rId29" w:history="1">
         <w:r>
           <w:rPr>
             <w:rStyle w:val="Hyperlink"/>
@@ -6703,8 +6986,8 @@
       </w:hyperlink>
     </w:p>
     <w:sectPr>
-      <w:headerReference w:type="default" r:id="rId28"/>
-      <w:footerReference w:type="default" r:id="rId29"/>
+      <w:headerReference w:type="default" r:id="rId30"/>
+      <w:footerReference w:type="default" r:id="rId31"/>
       <w:pgSz w:w="12240" w:h="15840"/>
       <w:pgMar w:top="1440" w:right="1440" w:bottom="1440" w:left="1440" w:header="720" w:footer="720" w:gutter="0"/>
       <w:pgNumType w:start="1"/>
@@ -6843,11 +7126,21 @@
     <w:pPr>
       <w:pStyle w:val="Header"/>
     </w:pPr>
-    <w:fldSimple w:instr=" TITLE  \* MERGEFORMAT ">
-      <w:r>
-        <w:t>Style Guide for User Documentation</w:t>
-      </w:r>
-    </w:fldSimple>
+    <w:r>
+      <w:fldChar w:fldCharType="begin"/>
+    </w:r>
+    <w:r>
+      <w:instrText xml:space="preserve"> TITLE  \* MERGEFORMAT </w:instrText>
+    </w:r>
+    <w:r>
+      <w:fldChar w:fldCharType="separate"/>
+    </w:r>
+    <w:r>
+      <w:t>Style Guide for User Documentation</w:t>
+    </w:r>
+    <w:r>
+      <w:fldChar w:fldCharType="end"/>
+    </w:r>
   </w:p>
 </w:hdr>
 </file>
@@ -6857,7 +7150,7 @@
   <w:abstractNum w:abstractNumId="0" w15:restartNumberingAfterBreak="0">
     <w:nsid w:val="FFFFFF7C"/>
     <w:multiLevelType w:val="singleLevel"/>
-    <w:tmpl w:val="AE56BB78"/>
+    <w:tmpl w:val="071E6282"/>
     <w:lvl w:ilvl="0">
       <w:start w:val="1"/>
       <w:numFmt w:val="decimal"/>
@@ -6874,7 +7167,7 @@
   <w:abstractNum w:abstractNumId="1" w15:restartNumberingAfterBreak="0">
     <w:nsid w:val="FFFFFF7D"/>
     <w:multiLevelType w:val="singleLevel"/>
-    <w:tmpl w:val="5C3E2604"/>
+    <w:tmpl w:val="B3E6178E"/>
     <w:lvl w:ilvl="0">
       <w:start w:val="1"/>
       <w:numFmt w:val="decimal"/>
@@ -6929,7 +7222,7 @@
   <w:abstractNum w:abstractNumId="4" w15:restartNumberingAfterBreak="0">
     <w:nsid w:val="FFFFFF80"/>
     <w:multiLevelType w:val="singleLevel"/>
-    <w:tmpl w:val="D0388F0E"/>
+    <w:tmpl w:val="F0E885EC"/>
     <w:lvl w:ilvl="0">
       <w:start w:val="1"/>
       <w:numFmt w:val="bullet"/>
@@ -6949,7 +7242,7 @@
   <w:abstractNum w:abstractNumId="5" w15:restartNumberingAfterBreak="0">
     <w:nsid w:val="FFFFFF81"/>
     <w:multiLevelType w:val="singleLevel"/>
-    <w:tmpl w:val="86D66524"/>
+    <w:tmpl w:val="38B26052"/>
     <w:lvl w:ilvl="0">
       <w:start w:val="1"/>
       <w:numFmt w:val="bullet"/>
@@ -6989,7 +7282,7 @@
   <w:abstractNum w:abstractNumId="7" w15:restartNumberingAfterBreak="0">
     <w:nsid w:val="FFFFFF83"/>
     <w:multiLevelType w:val="singleLevel"/>
-    <w:tmpl w:val="A56A8286"/>
+    <w:tmpl w:val="9462F262"/>
     <w:lvl w:ilvl="0">
       <w:start w:val="1"/>
       <w:numFmt w:val="bullet"/>
@@ -10517,6 +10810,17 @@
       <w:contextualSpacing/>
     </w:pPr>
   </w:style>
+  <w:style w:type="character" w:styleId="Emphasis">
+    <w:name w:val="Emphasis"/>
+    <w:basedOn w:val="DefaultParagraphFont"/>
+    <w:uiPriority w:val="20"/>
+    <w:qFormat/>
+    <w:rsid w:val="00674AAA"/>
+    <w:rPr>
+      <w:i/>
+      <w:iCs/>
+    </w:rPr>
+  </w:style>
 </w:styles>
 </file>
 
@@ -10845,7 +11149,7 @@
 </file>
 
 <file path=customXml/itemProps1.xml><?xml version="1.0" encoding="utf-8"?>
-<ds:datastoreItem xmlns:ds="http://schemas.openxmlformats.org/officeDocument/2006/customXml" ds:itemID="{22DDEC55-5367-9B41-8428-30847A1F906D}">
+<ds:datastoreItem xmlns:ds="http://schemas.openxmlformats.org/officeDocument/2006/customXml" ds:itemID="{C1460C24-82DE-3E48-836F-39B6197C7336}">
   <ds:schemaRefs>
     <ds:schemaRef ds:uri="http://schemas.openxmlformats.org/officeDocument/2006/bibliography"/>
   </ds:schemaRefs>

</xml_diff>

<commit_message>
Spelling for drop-down list.
</commit_message>
<xml_diff>
--- a/style_guide_for_user_documentation.docx
+++ b/style_guide_for_user_documentation.docx
@@ -32,21 +32,11 @@
           <w:cols w:space="720"/>
         </w:sectPr>
       </w:pPr>
-      <w:r>
-        <w:fldChar w:fldCharType="begin"/>
-      </w:r>
-      <w:r>
-        <w:instrText xml:space="preserve"> DOCPROPERTY "Company"  \* MERGEFORMAT </w:instrText>
-      </w:r>
-      <w:r>
-        <w:fldChar w:fldCharType="separate"/>
-      </w:r>
-      <w:r>
-        <w:t>Perfect Sense</w:t>
-      </w:r>
-      <w:r>
-        <w:fldChar w:fldCharType="end"/>
-      </w:r>
+      <w:fldSimple w:instr=" DOCPROPERTY &quot;Company&quot;  \* MERGEFORMAT ">
+        <w:r>
+          <w:t>Perfect Sense</w:t>
+        </w:r>
+      </w:fldSimple>
     </w:p>
     <w:p>
       <w:pPr>
@@ -4599,15 +4589,79 @@
               <w:pStyle w:val="TableText"/>
             </w:pPr>
             <w:r>
-              <w:t xml:space="preserve">You can type up to </w:t>
-            </w:r>
-            <w:r>
-              <w:t>ten</w:t>
+              <w:t>You can type up to ten words in a text field.</w:t>
+            </w:r>
+          </w:p>
+        </w:tc>
+      </w:tr>
+      <w:tr>
+        <w:tc>
+          <w:tcPr>
+            <w:tcW w:w="3120" w:type="dxa"/>
+          </w:tcPr>
+          <w:p>
+            <w:pPr>
+              <w:pStyle w:val="TableText"/>
+            </w:pPr>
+            <w:r>
+              <w:t xml:space="preserve">Drop-down list. Use this nomenclature only when distinguishing from a Java List. (See List in </w:t>
+            </w:r>
+            <w:r>
+              <w:fldChar w:fldCharType="begin"/>
+            </w:r>
+            <w:r>
+              <w:instrText xml:space="preserve"> REF _Ref9261814 \h </w:instrText>
+            </w:r>
+            <w:r>
+              <w:fldChar w:fldCharType="separate"/>
+            </w:r>
+            <w:r>
+              <w:t xml:space="preserve">Table </w:t>
+            </w:r>
+            <w:r>
+              <w:rPr>
+                <w:noProof/>
+              </w:rPr>
+              <w:t>1</w:t>
+            </w:r>
+            <w:r>
+              <w:fldChar w:fldCharType="end"/>
+            </w:r>
+            <w:r>
+              <w:t>.)</w:t>
+            </w:r>
+          </w:p>
+        </w:tc>
+        <w:tc>
+          <w:tcPr>
+            <w:tcW w:w="3120" w:type="dxa"/>
+          </w:tcPr>
+          <w:p>
+            <w:proofErr w:type="spellStart"/>
+            <w:r>
+              <w:t>Brightspot</w:t>
+            </w:r>
+            <w:proofErr w:type="spellEnd"/>
+            <w:r>
+              <w:t xml:space="preserve"> renders List fields as a dropdown list.</w:t>
             </w:r>
             <w:bookmarkStart w:id="12" w:name="_GoBack"/>
             <w:bookmarkEnd w:id="12"/>
             <w:r>
-              <w:t xml:space="preserve"> words in a text field.</w:t>
+              <w:t xml:space="preserve"> </w:t>
+            </w:r>
+          </w:p>
+        </w:tc>
+        <w:tc>
+          <w:tcPr>
+            <w:tcW w:w="3120" w:type="dxa"/>
+          </w:tcPr>
+          <w:p>
+            <w:pPr>
+              <w:pStyle w:val="TableText"/>
+            </w:pPr>
+            <w:r>
+              <w:t>Dropdown list (without hyphen)</w:t>
             </w:r>
           </w:p>
         </w:tc>
@@ -7516,21 +7570,11 @@
     <w:pPr>
       <w:pStyle w:val="Header"/>
     </w:pPr>
-    <w:r>
-      <w:fldChar w:fldCharType="begin"/>
-    </w:r>
-    <w:r>
-      <w:instrText xml:space="preserve"> TITLE  \* MERGEFORMAT </w:instrText>
-    </w:r>
-    <w:r>
-      <w:fldChar w:fldCharType="separate"/>
-    </w:r>
-    <w:r>
-      <w:t>Style Guide for User Documentation</w:t>
-    </w:r>
-    <w:r>
-      <w:fldChar w:fldCharType="end"/>
-    </w:r>
+    <w:fldSimple w:instr=" TITLE  \* MERGEFORMAT ">
+      <w:r>
+        <w:t>Style Guide for User Documentation</w:t>
+      </w:r>
+    </w:fldSimple>
   </w:p>
 </w:hdr>
 </file>
@@ -11539,7 +11583,7 @@
 </file>
 
 <file path=customXml/itemProps1.xml><?xml version="1.0" encoding="utf-8"?>
-<ds:datastoreItem xmlns:ds="http://schemas.openxmlformats.org/officeDocument/2006/customXml" ds:itemID="{171FA14F-A1D7-5946-9C15-12CAEE093062}">
+<ds:datastoreItem xmlns:ds="http://schemas.openxmlformats.org/officeDocument/2006/customXml" ds:itemID="{2881C5A1-497F-8D4C-AF3F-25E61B7F3763}">
   <ds:schemaRefs>
     <ds:schemaRef ds:uri="http://schemas.openxmlformats.org/officeDocument/2006/bibliography"/>
   </ds:schemaRefs>

</xml_diff>

<commit_message>
Style for optional steps.
</commit_message>
<xml_diff>
--- a/style_guide_for_user_documentation.docx
+++ b/style_guide_for_user_documentation.docx
@@ -2764,6 +2764,7 @@
       <w:tr>
         <w:trPr>
           <w:cnfStyle w:val="100000000000" w:firstRow="1" w:lastRow="0" w:firstColumn="0" w:lastColumn="0" w:oddVBand="0" w:evenVBand="0" w:oddHBand="0" w:evenHBand="0" w:firstRowFirstColumn="0" w:firstRowLastColumn="0" w:lastRowFirstColumn="0" w:lastRowLastColumn="0"/>
+          <w:tblHeader/>
         </w:trPr>
         <w:tc>
           <w:tcPr>
@@ -4643,12 +4644,7 @@
             </w:r>
             <w:proofErr w:type="spellEnd"/>
             <w:r>
-              <w:t xml:space="preserve"> renders List fields as a dropdown list.</w:t>
-            </w:r>
-            <w:bookmarkStart w:id="12" w:name="_GoBack"/>
-            <w:bookmarkEnd w:id="12"/>
-            <w:r>
-              <w:t xml:space="preserve"> </w:t>
+              <w:t xml:space="preserve"> renders List fields as a dropdown list. </w:t>
             </w:r>
           </w:p>
         </w:tc>
@@ -4662,6 +4658,44 @@
             </w:pPr>
             <w:r>
               <w:t>Dropdown list (without hyphen)</w:t>
+            </w:r>
+          </w:p>
+        </w:tc>
+      </w:tr>
+      <w:tr>
+        <w:tc>
+          <w:tcPr>
+            <w:tcW w:w="3120" w:type="dxa"/>
+          </w:tcPr>
+          <w:p>
+            <w:pPr>
+              <w:pStyle w:val="TableText"/>
+            </w:pPr>
+            <w:r>
+              <w:t>Editors work “on” a site.</w:t>
+            </w:r>
+          </w:p>
+        </w:tc>
+        <w:tc>
+          <w:tcPr>
+            <w:tcW w:w="3120" w:type="dxa"/>
+          </w:tcPr>
+          <w:p>
+            <w:r>
+              <w:t>If you are working on the “Candy Corn” site…</w:t>
+            </w:r>
+          </w:p>
+        </w:tc>
+        <w:tc>
+          <w:tcPr>
+            <w:tcW w:w="3120" w:type="dxa"/>
+          </w:tcPr>
+          <w:p>
+            <w:pPr>
+              <w:pStyle w:val="TableText"/>
+            </w:pPr>
+            <w:r>
+              <w:t>While the editor is logged in to a site.</w:t>
             </w:r>
           </w:p>
         </w:tc>
@@ -4689,8 +4723,8 @@
           <w:between w:val="nil"/>
         </w:pBdr>
       </w:pPr>
-      <w:bookmarkStart w:id="13" w:name="_hg05ega6pxp3" w:colFirst="0" w:colLast="0"/>
-      <w:bookmarkEnd w:id="13"/>
+      <w:bookmarkStart w:id="12" w:name="_hg05ega6pxp3" w:colFirst="0" w:colLast="0"/>
+      <w:bookmarkEnd w:id="12"/>
       <w:r>
         <w:lastRenderedPageBreak/>
         <w:t>Headings, Captions</w:t>
@@ -5233,6 +5267,71 @@
     <w:p>
       <w:r>
         <w:t>A bullet before the single step.</w:t>
+      </w:r>
+    </w:p>
+    <w:p>
+      <w:pPr>
+        <w:pStyle w:val="Heading2"/>
+      </w:pPr>
+      <w:r>
+        <w:t>Optional step</w:t>
+      </w:r>
+    </w:p>
+    <w:p>
+      <w:r>
+        <w:t xml:space="preserve">Introduce an optional step with </w:t>
+      </w:r>
+      <w:r>
+        <w:rPr>
+          <w:rStyle w:val="HTMLTypewriter"/>
+        </w:rPr>
+        <w:t>(Optional)</w:t>
+      </w:r>
+      <w:r>
+        <w:t>.</w:t>
+      </w:r>
+    </w:p>
+    <w:p>
+      <w:r>
+        <w:t>To boil water:</w:t>
+      </w:r>
+      <w:bookmarkStart w:id="13" w:name="_GoBack"/>
+      <w:bookmarkEnd w:id="13"/>
+    </w:p>
+    <w:p>
+      <w:pPr>
+        <w:pStyle w:val="ListNumber"/>
+        <w:numPr>
+          <w:ilvl w:val="0"/>
+          <w:numId w:val="30"/>
+        </w:numPr>
+      </w:pPr>
+      <w:r>
+        <w:t>Turn on heat source.</w:t>
+      </w:r>
+    </w:p>
+    <w:p>
+      <w:pPr>
+        <w:pStyle w:val="ListNumber"/>
+        <w:numPr>
+          <w:ilvl w:val="0"/>
+          <w:numId w:val="30"/>
+        </w:numPr>
+      </w:pPr>
+      <w:r>
+        <w:t>Place pot on heat source.</w:t>
+      </w:r>
+    </w:p>
+    <w:p>
+      <w:pPr>
+        <w:pStyle w:val="ListNumber"/>
+        <w:numPr>
+          <w:ilvl w:val="0"/>
+          <w:numId w:val="30"/>
+        </w:numPr>
+      </w:pPr>
+      <w:r>
+        <w:t>(Optional) Place cover on pot.</w:t>
       </w:r>
     </w:p>
     <w:p>
@@ -10006,6 +10105,12 @@
   </w:num>
   <w:num w:numId="29">
     <w:abstractNumId w:val="12"/>
+  </w:num>
+  <w:num w:numId="30">
+    <w:abstractNumId w:val="8"/>
+    <w:lvlOverride w:ilvl="0">
+      <w:startOverride w:val="1"/>
+    </w:lvlOverride>
   </w:num>
 </w:numbering>
 </file>
@@ -11583,7 +11688,7 @@
 </file>
 
 <file path=customXml/itemProps1.xml><?xml version="1.0" encoding="utf-8"?>
-<ds:datastoreItem xmlns:ds="http://schemas.openxmlformats.org/officeDocument/2006/customXml" ds:itemID="{2881C5A1-497F-8D4C-AF3F-25E61B7F3763}">
+<ds:datastoreItem xmlns:ds="http://schemas.openxmlformats.org/officeDocument/2006/customXml" ds:itemID="{467C61B6-7FEC-AD46-A911-9F8C51E9B155}">
   <ds:schemaRefs>
     <ds:schemaRef ds:uri="http://schemas.openxmlformats.org/officeDocument/2006/bibliography"/>
   </ds:schemaRefs>

</xml_diff>

<commit_message>
initial cap for MVVM, drag-and-drop.
</commit_message>
<xml_diff>
--- a/style_guide_for_user_documentation.docx
+++ b/style_guide_for_user_documentation.docx
@@ -32,21 +32,11 @@
           <w:cols w:space="720"/>
         </w:sectPr>
       </w:pPr>
-      <w:r>
-        <w:fldChar w:fldCharType="begin"/>
-      </w:r>
-      <w:r>
-        <w:instrText xml:space="preserve"> DOCPROPERTY "Company"  \* MERGEFORMAT </w:instrText>
-      </w:r>
-      <w:r>
-        <w:fldChar w:fldCharType="separate"/>
-      </w:r>
-      <w:r>
-        <w:t>Perfect Sense</w:t>
-      </w:r>
-      <w:r>
-        <w:fldChar w:fldCharType="end"/>
-      </w:r>
+      <w:fldSimple w:instr=" DOCPROPERTY &quot;Company&quot;  \* MERGEFORMAT ">
+        <w:r>
+          <w:t>Perfect Sense</w:t>
+        </w:r>
+      </w:fldSimple>
     </w:p>
     <w:p>
       <w:pPr>
@@ -4003,31 +3993,49 @@
               <w:pStyle w:val="TableText"/>
             </w:pPr>
             <w:r>
-              <w:t>Always initial cap, regardless if proper or common noun. ViewModel is one word.</w:t>
-            </w:r>
-          </w:p>
-          <w:p>
-            <w:pPr>
-              <w:pStyle w:val="TableText"/>
-            </w:pPr>
-            <w:r>
-              <w:t>I coded a Model.</w:t>
-            </w:r>
-          </w:p>
-          <w:p>
-            <w:pPr>
-              <w:pStyle w:val="TableText"/>
-            </w:pPr>
-            <w:r>
-              <w:t>I coded a View.</w:t>
-            </w:r>
-          </w:p>
-          <w:p>
-            <w:pPr>
-              <w:pStyle w:val="TableText"/>
-            </w:pPr>
-            <w:r>
-              <w:t>I coded a ViewModel.</w:t>
+              <w:t>Initial cap only at beginning of sentence. Spell as a common noun. “view model” is two words.</w:t>
+            </w:r>
+          </w:p>
+          <w:p>
+            <w:pPr>
+              <w:pStyle w:val="TableText"/>
+            </w:pPr>
+            <w:r>
+              <w:t xml:space="preserve">I coded a </w:t>
+            </w:r>
+            <w:r>
+              <w:t>m</w:t>
+            </w:r>
+            <w:r>
+              <w:t>odel.</w:t>
+            </w:r>
+          </w:p>
+          <w:p>
+            <w:pPr>
+              <w:pStyle w:val="TableText"/>
+            </w:pPr>
+            <w:r>
+              <w:t xml:space="preserve">I coded a </w:t>
+            </w:r>
+            <w:r>
+              <w:t>v</w:t>
+            </w:r>
+            <w:r>
+              <w:t>iew.</w:t>
+            </w:r>
+          </w:p>
+          <w:p>
+            <w:pPr>
+              <w:pStyle w:val="TableText"/>
+            </w:pPr>
+            <w:r>
+              <w:t xml:space="preserve">I coded a </w:t>
+            </w:r>
+            <w:r>
+              <w:t>view model</w:t>
+            </w:r>
+            <w:r>
+              <w:t>.</w:t>
             </w:r>
           </w:p>
         </w:tc>
@@ -4102,6 +4110,62 @@
               <w:pStyle w:val="TableText"/>
             </w:pPr>
             <w:r>
+              <w:t>Drag and drop</w:t>
+            </w:r>
+          </w:p>
+        </w:tc>
+        <w:tc>
+          <w:tcPr>
+            <w:tcW w:w="3120" w:type="dxa"/>
+          </w:tcPr>
+          <w:p>
+            <w:pPr>
+              <w:pStyle w:val="TableText"/>
+            </w:pPr>
+            <w:r>
+              <w:t>Hyphenate when used as an adjective; no hyphenate when used as a verb.</w:t>
+            </w:r>
+          </w:p>
+          <w:p>
+            <w:pPr>
+              <w:pStyle w:val="TableText"/>
+            </w:pPr>
+            <w:r>
+              <w:t>The RTE supports drag-and-drop technology.</w:t>
+            </w:r>
+          </w:p>
+          <w:p>
+            <w:pPr>
+              <w:pStyle w:val="TableText"/>
+            </w:pPr>
+            <w:r>
+              <w:t>You can drag and drop an image into the RTE.</w:t>
+            </w:r>
+            <w:bookmarkStart w:id="12" w:name="_GoBack"/>
+            <w:bookmarkEnd w:id="12"/>
+          </w:p>
+        </w:tc>
+        <w:tc>
+          <w:tcPr>
+            <w:tcW w:w="3120" w:type="dxa"/>
+          </w:tcPr>
+          <w:p>
+            <w:pPr>
+              <w:pStyle w:val="TableText"/>
+            </w:pPr>
+          </w:p>
+        </w:tc>
+      </w:tr>
+      <w:tr>
+        <w:tc>
+          <w:tcPr>
+            <w:tcW w:w="3120" w:type="dxa"/>
+          </w:tcPr>
+          <w:p>
+            <w:pPr>
+              <w:pStyle w:val="TableText"/>
+            </w:pPr>
+            <w:r>
               <w:t>runtime</w:t>
             </w:r>
           </w:p>
@@ -4210,6 +4274,7 @@
               <w:pStyle w:val="TableText"/>
             </w:pPr>
             <w:r>
+              <w:lastRenderedPageBreak/>
               <w:t>file name</w:t>
             </w:r>
           </w:p>
@@ -4330,7 +4395,6 @@
               <w:pStyle w:val="TableText"/>
             </w:pPr>
             <w:r>
-              <w:lastRenderedPageBreak/>
               <w:t>gulp</w:t>
             </w:r>
           </w:p>
@@ -4615,6 +4679,7 @@
               <w:pStyle w:val="TableText"/>
             </w:pPr>
             <w:r>
+              <w:lastRenderedPageBreak/>
               <w:t xml:space="preserve">Drop-down list. Use this nomenclature only when distinguishing from a Java List. (See List in </w:t>
             </w:r>
             <w:r>
@@ -4659,8 +4724,6 @@
             <w:r>
               <w:t>-</w:t>
             </w:r>
-            <w:bookmarkStart w:id="12" w:name="_GoBack"/>
-            <w:bookmarkEnd w:id="12"/>
             <w:r>
               <w:t xml:space="preserve">down list. </w:t>
             </w:r>
@@ -5469,6 +5532,189 @@
       </w:r>
       <w:r>
         <w:t>is in its own paragraph aligned to the left margin.</w:t>
+      </w:r>
+    </w:p>
+    <w:p>
+      <w:pPr>
+        <w:pStyle w:val="Heading2"/>
+      </w:pPr>
+      <w:r>
+        <w:t>Standard Phrases</w:t>
+      </w:r>
+    </w:p>
+    <w:p>
+      <w:r>
+        <w:t xml:space="preserve">When a procedure describes an editor’s workflow, end the procedure with something similar to </w:t>
+      </w:r>
+      <w:r>
+        <w:t>Complete your site's workflow and publish the promo.</w:t>
+      </w:r>
+    </w:p>
+    <w:p>
+      <w:r>
+        <w:t>When a procedure describes a setting at the global or site level, use the wording In</w:t>
+      </w:r>
+      <w:r>
+        <w:t xml:space="preserve"> </w:t>
+      </w:r>
+      <w:r>
+        <w:t>the</w:t>
+      </w:r>
+      <w:r>
+        <w:t xml:space="preserve"> </w:t>
+      </w:r>
+      <w:r>
+        <w:t>Sites</w:t>
+      </w:r>
+      <w:r>
+        <w:t xml:space="preserve"> </w:t>
+      </w:r>
+      <w:r>
+        <w:t>widget,</w:t>
+      </w:r>
+      <w:r>
+        <w:t xml:space="preserve"> </w:t>
+      </w:r>
+      <w:r>
+        <w:t>select</w:t>
+      </w:r>
+      <w:r>
+        <w:t xml:space="preserve"> </w:t>
+      </w:r>
+      <w:r>
+        <w:t>the</w:t>
+      </w:r>
+      <w:r>
+        <w:t xml:space="preserve"> </w:t>
+      </w:r>
+      <w:r>
+        <w:t>site</w:t>
+      </w:r>
+      <w:r>
+        <w:t xml:space="preserve"> </w:t>
+      </w:r>
+      <w:r>
+        <w:t>for</w:t>
+      </w:r>
+      <w:r>
+        <w:t xml:space="preserve"> </w:t>
+      </w:r>
+      <w:r>
+        <w:t>which</w:t>
+      </w:r>
+      <w:r>
+        <w:t xml:space="preserve"> </w:t>
+      </w:r>
+      <w:r>
+        <w:t>you</w:t>
+      </w:r>
+      <w:r>
+        <w:t xml:space="preserve"> </w:t>
+      </w:r>
+      <w:r>
+        <w:t>want</w:t>
+      </w:r>
+      <w:r>
+        <w:t xml:space="preserve"> </w:t>
+      </w:r>
+      <w:r>
+        <w:t>to</w:t>
+      </w:r>
+      <w:r>
+        <w:t xml:space="preserve"> </w:t>
+      </w:r>
+      <w:r>
+        <w:t>configure</w:t>
+      </w:r>
+      <w:r>
+        <w:t xml:space="preserve"> </w:t>
+      </w:r>
+      <w:r>
+        <w:t>an</w:t>
+      </w:r>
+      <w:r>
+        <w:t xml:space="preserve"> </w:t>
+      </w:r>
+      <w:r>
+        <w:t>ad</w:t>
+      </w:r>
+      <w:r>
+        <w:t xml:space="preserve"> </w:t>
+      </w:r>
+      <w:r>
+        <w:t>feed,</w:t>
+      </w:r>
+      <w:r>
+        <w:t xml:space="preserve"> </w:t>
+      </w:r>
+      <w:r>
+        <w:t>or</w:t>
+      </w:r>
+      <w:r>
+        <w:t xml:space="preserve"> </w:t>
+      </w:r>
+      <w:r>
+        <w:t>select</w:t>
+      </w:r>
+      <w:r>
+        <w:t xml:space="preserve"> </w:t>
+      </w:r>
+      <w:r>
+        <w:t>Global</w:t>
+      </w:r>
+      <w:r>
+        <w:t xml:space="preserve"> </w:t>
+      </w:r>
+      <w:r>
+        <w:t>to</w:t>
+      </w:r>
+      <w:r>
+        <w:t xml:space="preserve"> </w:t>
+      </w:r>
+      <w:r>
+        <w:t>configure</w:t>
+      </w:r>
+      <w:r>
+        <w:t xml:space="preserve"> </w:t>
+      </w:r>
+      <w:r>
+        <w:t>an</w:t>
+      </w:r>
+      <w:r>
+        <w:t xml:space="preserve"> </w:t>
+      </w:r>
+      <w:r>
+        <w:t>ad</w:t>
+      </w:r>
+      <w:r>
+        <w:t xml:space="preserve"> </w:t>
+      </w:r>
+      <w:r>
+        <w:t>feed</w:t>
+      </w:r>
+      <w:r>
+        <w:t xml:space="preserve"> </w:t>
+      </w:r>
+      <w:r>
+        <w:t>for</w:t>
+      </w:r>
+      <w:r>
+        <w:t xml:space="preserve"> </w:t>
+      </w:r>
+      <w:r>
+        <w:t>all</w:t>
+      </w:r>
+      <w:r>
+        <w:t xml:space="preserve"> </w:t>
+      </w:r>
+      <w:r>
+        <w:t>sites.</w:t>
+      </w:r>
+    </w:p>
+    <w:p>
+      <w:r>
+        <w:lastRenderedPageBreak/>
+        <w:t xml:space="preserve"> </w:t>
       </w:r>
     </w:p>
     <w:p>
@@ -7685,21 +7931,11 @@
     <w:pPr>
       <w:pStyle w:val="Header"/>
     </w:pPr>
-    <w:r>
-      <w:fldChar w:fldCharType="begin"/>
-    </w:r>
-    <w:r>
-      <w:instrText xml:space="preserve"> TITLE  \* MERGEFORMAT </w:instrText>
-    </w:r>
-    <w:r>
-      <w:fldChar w:fldCharType="separate"/>
-    </w:r>
-    <w:r>
-      <w:t>Style Guide for User Documentation</w:t>
-    </w:r>
-    <w:r>
-      <w:fldChar w:fldCharType="end"/>
-    </w:r>
+    <w:fldSimple w:instr=" TITLE  \* MERGEFORMAT ">
+      <w:r>
+        <w:t>Style Guide for User Documentation</w:t>
+      </w:r>
+    </w:fldSimple>
   </w:p>
 </w:hdr>
 </file>
@@ -10166,7 +10402,7 @@
       </w:pPr>
     </w:pPrDefault>
   </w:docDefaults>
-  <w:latentStyles w:defLockedState="0" w:defUIPriority="99" w:defSemiHidden="0" w:defUnhideWhenUsed="0" w:defQFormat="0" w:count="376">
+  <w:latentStyles w:defLockedState="0" w:defUIPriority="99" w:defSemiHidden="0" w:defUnhideWhenUsed="0" w:defQFormat="0" w:count="377">
     <w:lsdException w:name="Normal" w:uiPriority="0" w:qFormat="1"/>
     <w:lsdException w:name="heading 1" w:uiPriority="9" w:qFormat="1"/>
     <w:lsdException w:name="heading 2" w:semiHidden="1" w:uiPriority="9" w:unhideWhenUsed="1" w:qFormat="1"/>
@@ -10543,6 +10779,7 @@
     <w:lsdException w:name="Hashtag" w:semiHidden="1" w:unhideWhenUsed="1"/>
     <w:lsdException w:name="Unresolved Mention" w:semiHidden="1" w:unhideWhenUsed="1"/>
     <w:lsdException w:name="Smart Link" w:semiHidden="1" w:unhideWhenUsed="1"/>
+    <w:lsdException w:name="Smart Link Error" w:semiHidden="1" w:unhideWhenUsed="1"/>
   </w:latentStyles>
   <w:style w:type="paragraph" w:default="1" w:styleId="Normal">
     <w:name w:val="Normal"/>
@@ -11714,7 +11951,7 @@
 </file>
 
 <file path=customXml/itemProps1.xml><?xml version="1.0" encoding="utf-8"?>
-<ds:datastoreItem xmlns:ds="http://schemas.openxmlformats.org/officeDocument/2006/customXml" ds:itemID="{39C5FFF0-74E5-9440-87B3-915A93368429}">
+<ds:datastoreItem xmlns:ds="http://schemas.openxmlformats.org/officeDocument/2006/customXml" ds:itemID="{F3EABEC9-9E00-D348-B675-483875621CA8}">
   <ds:schemaRefs>
     <ds:schemaRef ds:uri="http://schemas.openxmlformats.org/officeDocument/2006/bibliography"/>
   </ds:schemaRefs>

</xml_diff>

<commit_message>
Updates for removing rST, using Paligo.
</commit_message>
<xml_diff>
--- a/style_guide_for_user_documentation.docx
+++ b/style_guide_for_user_documentation.docx
@@ -42,7 +42,7 @@
         <w:fldChar w:fldCharType="separate"/>
       </w:r>
       <w:r>
-        <w:t>Perfect Sense</w:t>
+        <w:t>Brightspot</w:t>
       </w:r>
       <w:r>
         <w:fldChar w:fldCharType="end"/>
@@ -101,6 +101,8 @@
       <w:r>
         <w:fldChar w:fldCharType="separate"/>
       </w:r>
+    </w:p>
+    <w:p>
       <w:r>
         <w:t>References</w:t>
       </w:r>
@@ -108,21 +110,22 @@
         <w:fldChar w:fldCharType="end"/>
       </w:r>
       <w:r>
-        <w:t xml:space="preserve">.” Other standards are unique to Perfect Sense. </w:t>
+        <w:t xml:space="preserve">.” Other standards are unique to </w:t>
+      </w:r>
+      <w:r>
+        <w:t>Brightspot</w:t>
+      </w:r>
+      <w:r>
+        <w:t xml:space="preserve">. </w:t>
       </w:r>
     </w:p>
     <w:p>
       <w:pPr>
         <w:pStyle w:val="Heading1"/>
       </w:pPr>
-      <w:proofErr w:type="spellStart"/>
       <w:r>
         <w:lastRenderedPageBreak/>
-        <w:t>Brightspot’s</w:t>
-      </w:r>
-      <w:proofErr w:type="spellEnd"/>
-      <w:r>
-        <w:t xml:space="preserve"> </w:t>
+        <w:t xml:space="preserve">Brightspot’s </w:t>
       </w:r>
       <w:r>
         <w:t>User Interface</w:t>
@@ -476,10 +479,10 @@
         </w:rPr>
         <w:lastRenderedPageBreak/>
         <w:drawing>
-          <wp:inline distT="0" distB="0" distL="0" distR="0" wp14:anchorId="0F93A626" wp14:editId="364AF65E">
-            <wp:extent cx="5943600" cy="4469130"/>
+          <wp:inline distT="0" distB="0" distL="0" distR="0" wp14:anchorId="70A97848" wp14:editId="4BBF0526">
+            <wp:extent cx="5359400" cy="4025900"/>
             <wp:effectExtent l="0" t="0" r="0" b="0"/>
-            <wp:docPr id="2" name="Graphic 2"/>
+            <wp:docPr id="11" name="Picture 11" descr="Graphical user interface, text, application&#10;&#10;Description automatically generated"/>
             <wp:cNvGraphicFramePr>
               <a:graphicFrameLocks xmlns:a="http://schemas.openxmlformats.org/drawingml/2006/main" noChangeAspect="1"/>
             </wp:cNvGraphicFramePr>
@@ -487,7 +490,7 @@
               <a:graphicData uri="http://schemas.openxmlformats.org/drawingml/2006/picture">
                 <pic:pic xmlns:pic="http://schemas.openxmlformats.org/drawingml/2006/picture">
                   <pic:nvPicPr>
-                    <pic:cNvPr id="2" name="Settings Page Frontend.svg"/>
+                    <pic:cNvPr id="11" name="Settings Page Frontend.png"/>
                     <pic:cNvPicPr/>
                   </pic:nvPicPr>
                   <pic:blipFill>
@@ -495,9 +498,6 @@
                       <a:extLst>
                         <a:ext uri="{28A0092B-C50C-407E-A947-70E740481C1C}">
                           <a14:useLocalDpi xmlns:a14="http://schemas.microsoft.com/office/drawing/2010/main" val="0"/>
-                        </a:ext>
-                        <a:ext uri="{96DAC541-7B7A-43D3-8B79-37D633B846F1}">
-                          <asvg:svgBlip xmlns:asvg="http://schemas.microsoft.com/office/drawing/2016/SVG/main" r:embed="rId15"/>
                         </a:ext>
                       </a:extLst>
                     </a:blip>
@@ -508,7 +508,7 @@
                   <pic:spPr>
                     <a:xfrm>
                       <a:off x="0" y="0"/>
-                      <a:ext cx="5943600" cy="4469130"/>
+                      <a:ext cx="5359400" cy="4025900"/>
                     </a:xfrm>
                     <a:prstGeom prst="rect">
                       <a:avLst/>
@@ -595,13 +595,13 @@
                     <pic:cNvPicPr/>
                   </pic:nvPicPr>
                   <pic:blipFill>
-                    <a:blip r:embed="rId16">
+                    <a:blip r:embed="rId15">
                       <a:extLst>
                         <a:ext uri="{28A0092B-C50C-407E-A947-70E740481C1C}">
                           <a14:useLocalDpi xmlns:a14="http://schemas.microsoft.com/office/drawing/2010/main" val="0"/>
                         </a:ext>
                         <a:ext uri="{96DAC541-7B7A-43D3-8B79-37D633B846F1}">
-                          <asvg:svgBlip xmlns:asvg="http://schemas.microsoft.com/office/drawing/2016/SVG/main" r:embed="rId17"/>
+                          <asvg:svgBlip xmlns:asvg="http://schemas.microsoft.com/office/drawing/2016/SVG/main" r:embed="rId16"/>
                         </a:ext>
                       </a:extLst>
                     </a:blip>
@@ -726,7 +726,7 @@
               <w:pStyle w:val="TableText"/>
             </w:pPr>
             <w:r>
-              <w:t>Convention</w:t>
+              <w:t>Format</w:t>
             </w:r>
           </w:p>
         </w:tc>
@@ -754,13 +754,13 @@
               <w:pStyle w:val="TableText"/>
             </w:pPr>
             <w:r>
-              <w:t xml:space="preserve">Paths, code samples, anything typed at command line, </w:t>
-            </w:r>
-            <w:r>
-              <w:t>anything</w:t>
-            </w:r>
-            <w:r>
-              <w:t xml:space="preserve"> a user types in the GUI, file names.</w:t>
+              <w:t xml:space="preserve">Paths, </w:t>
+            </w:r>
+            <w:r>
+              <w:t>filenames</w:t>
+            </w:r>
+            <w:r>
+              <w:t>, Inline code, text appearing in the UI, response to the command line, anything the user types in the UI, URLs</w:t>
             </w:r>
           </w:p>
         </w:tc>
@@ -772,9 +772,11 @@
             <w:pPr>
               <w:pStyle w:val="TableText"/>
             </w:pPr>
-            <w:r>
-              <w:t>Monospace</w:t>
-            </w:r>
+            <w:proofErr w:type="spellStart"/>
+            <w:r>
+              <w:t>Monsspaced</w:t>
+            </w:r>
+            <w:proofErr w:type="spellEnd"/>
           </w:p>
         </w:tc>
         <w:tc>
@@ -801,6 +803,44 @@
               <w:pStyle w:val="TableText"/>
             </w:pPr>
             <w:r>
+              <w:t>Text user types at command line</w:t>
+            </w:r>
+          </w:p>
+        </w:tc>
+        <w:tc>
+          <w:tcPr>
+            <w:tcW w:w="2970" w:type="dxa"/>
+          </w:tcPr>
+          <w:p>
+            <w:pPr>
+              <w:pStyle w:val="TableText"/>
+            </w:pPr>
+            <w:r>
+              <w:t>Monospaced and boldface</w:t>
+            </w:r>
+          </w:p>
+        </w:tc>
+        <w:tc>
+          <w:tcPr>
+            <w:tcW w:w="3510" w:type="dxa"/>
+          </w:tcPr>
+          <w:p>
+            <w:pPr>
+              <w:pStyle w:val="TableText"/>
+            </w:pPr>
+          </w:p>
+        </w:tc>
+      </w:tr>
+      <w:tr>
+        <w:tc>
+          <w:tcPr>
+            <w:tcW w:w="2875" w:type="dxa"/>
+          </w:tcPr>
+          <w:p>
+            <w:pPr>
+              <w:pStyle w:val="TableText"/>
+            </w:pPr>
+            <w:r>
               <w:t>Keyboard Shortcuts</w:t>
             </w:r>
           </w:p>
@@ -814,18 +854,7 @@
               <w:pStyle w:val="TableText"/>
             </w:pPr>
             <w:r>
-              <w:t>Monospace font</w:t>
-            </w:r>
-            <w:r>
-              <w:t xml:space="preserve">, abbreviate using Ctrl, Alt, </w:t>
-            </w:r>
-            <w:proofErr w:type="spellStart"/>
-            <w:r>
-              <w:t>Cmd</w:t>
-            </w:r>
-            <w:proofErr w:type="spellEnd"/>
-            <w:r>
-              <w:t>, Shift, use a hyphen for compound key combinations.</w:t>
+              <w:t>Boldface</w:t>
             </w:r>
           </w:p>
         </w:tc>
@@ -840,6 +869,47 @@
             <w:r>
               <w:t>Best to avoid mentioning keyboard shortcuts if possible due to cross-platform environments.</w:t>
             </w:r>
+          </w:p>
+        </w:tc>
+      </w:tr>
+      <w:tr>
+        <w:tc>
+          <w:tcPr>
+            <w:tcW w:w="2875" w:type="dxa"/>
+          </w:tcPr>
+          <w:p>
+            <w:pPr>
+              <w:pStyle w:val="TableText"/>
+            </w:pPr>
+            <w:r>
+              <w:t>Material Icons</w:t>
+            </w:r>
+          </w:p>
+        </w:tc>
+        <w:tc>
+          <w:tcPr>
+            <w:tcW w:w="2970" w:type="dxa"/>
+          </w:tcPr>
+          <w:p>
+            <w:pPr>
+              <w:pStyle w:val="TableText"/>
+            </w:pPr>
+            <w:r>
+              <w:t xml:space="preserve">Use macros at </w:t>
+            </w:r>
+            <w:r>
+              <w:t>https://brightspot.paligoapp.com/document/edit/19265</w:t>
+            </w:r>
+          </w:p>
+        </w:tc>
+        <w:tc>
+          <w:tcPr>
+            <w:tcW w:w="3510" w:type="dxa"/>
+          </w:tcPr>
+          <w:p>
+            <w:pPr>
+              <w:pStyle w:val="TableText"/>
+            </w:pPr>
           </w:p>
         </w:tc>
       </w:tr>
@@ -903,16 +973,13 @@
               <w:pStyle w:val="TableText"/>
             </w:pPr>
             <w:r>
-              <w:t xml:space="preserve">Example: You compose your article in the </w:t>
-            </w:r>
-            <w:r>
-              <w:rPr>
-                <w:rStyle w:val="Strong"/>
-              </w:rPr>
-              <w:t>Body</w:t>
-            </w:r>
-            <w:r>
-              <w:t xml:space="preserve"> field. </w:t>
+              <w:t xml:space="preserve">Example: You compose your article in </w:t>
+            </w:r>
+            <w:r>
+              <w:t>the Body field</w:t>
+            </w:r>
+            <w:r>
+              <w:t xml:space="preserve">. </w:t>
             </w:r>
           </w:p>
         </w:tc>
@@ -996,9 +1063,17 @@
               <w:pStyle w:val="TableText"/>
             </w:pPr>
             <w:r>
-              <w:t xml:space="preserve">For images, set in italic gray. See the example in </w:t>
-            </w:r>
-            <w:hyperlink r:id="rId18" w:history="1">
+              <w:t>As backend tool allows.</w:t>
+            </w:r>
+          </w:p>
+          <w:p>
+            <w:pPr>
+              <w:pStyle w:val="TableText"/>
+            </w:pPr>
+            <w:r>
+              <w:t xml:space="preserve">See the example in </w:t>
+            </w:r>
+            <w:hyperlink r:id="rId17" w:history="1">
               <w:r>
                 <w:rPr>
                   <w:rStyle w:val="Hyperlink"/>
@@ -1050,38 +1125,18 @@
               <w:t>Term set in boldface</w:t>
             </w:r>
             <w:r>
-              <w:t xml:space="preserve"> followed by a space</w:t>
-            </w:r>
-            <w:r>
-              <w:t xml:space="preserve">, </w:t>
-            </w:r>
-            <w:r>
-              <w:t>no subsequent punctuation</w:t>
-            </w:r>
-            <w:r>
-              <w:t xml:space="preserve">. (See an example in the </w:t>
-            </w:r>
-            <w:r>
-              <w:t>section “</w:t>
-            </w:r>
-            <w:r>
-              <w:rPr>
-                <w:rFonts w:eastAsia="Arial"/>
-              </w:rPr>
-              <w:t xml:space="preserve">Make text scannable” in </w:t>
-            </w:r>
-            <w:r>
-              <w:rPr>
-                <w:rStyle w:val="Emphasis"/>
-                <w:rFonts w:eastAsia="Arial"/>
-              </w:rPr>
-              <w:t>Microsoft Manual of Style</w:t>
-            </w:r>
-            <w:r>
-              <w:rPr>
-                <w:rFonts w:eastAsia="Arial"/>
-              </w:rPr>
-              <w:t>.)</w:t>
+              <w:t xml:space="preserve"> followed by </w:t>
+            </w:r>
+            <w:proofErr w:type="spellStart"/>
+            <w:r>
+              <w:t>em</w:t>
+            </w:r>
+            <w:proofErr w:type="spellEnd"/>
+            <w:r>
+              <w:t>-dash</w:t>
+            </w:r>
+            <w:r>
+              <w:t xml:space="preserve">. </w:t>
             </w:r>
           </w:p>
         </w:tc>
@@ -1116,7 +1171,10 @@
               <w:t>Basic</w:t>
             </w:r>
             <w:r>
-              <w:t xml:space="preserve"> Use this feature for most forms.</w:t>
+              <w:t>—</w:t>
+            </w:r>
+            <w:r>
+              <w:t>Use this feature for most forms.</w:t>
             </w:r>
           </w:p>
           <w:p>
@@ -1130,7 +1188,7 @@
               <w:t>Dynamic</w:t>
             </w:r>
             <w:r>
-              <w:t xml:space="preserve"> </w:t>
+              <w:t>—</w:t>
             </w:r>
             <w:r>
               <w:t>Use this feature to change the form based on the user’s login.</w:t>
@@ -1147,7 +1205,7 @@
               <w:t>Advanced</w:t>
             </w:r>
             <w:r>
-              <w:t xml:space="preserve"> </w:t>
+              <w:t>—</w:t>
             </w:r>
             <w:r>
               <w:t>Use this feature to customize a form based on your organization’s criteria.</w:t>
@@ -1161,29 +1219,6 @@
       <w:bookmarkEnd w:id="6"/>
     </w:p>
     <w:p>
-      <w:r>
-        <w:t>For specifications regarding the HTML appearance of these elements, see the section “</w:t>
-      </w:r>
-      <w:r>
-        <w:fldChar w:fldCharType="begin"/>
-      </w:r>
-      <w:r>
-        <w:instrText xml:space="preserve"> REF _Ref8900573 \h </w:instrText>
-      </w:r>
-      <w:r>
-        <w:fldChar w:fldCharType="separate"/>
-      </w:r>
-      <w:r>
-        <w:t>CSS Styling Specification</w:t>
-      </w:r>
-      <w:r>
-        <w:fldChar w:fldCharType="end"/>
-      </w:r>
-      <w:r>
-        <w:t>.”</w:t>
-      </w:r>
-    </w:p>
-    <w:p>
       <w:pPr>
         <w:pStyle w:val="Heading2"/>
       </w:pPr>
@@ -1199,15 +1234,7 @@
     </w:p>
     <w:p>
       <w:r>
-        <w:t xml:space="preserve">The following table lists </w:t>
-      </w:r>
-      <w:proofErr w:type="spellStart"/>
-      <w:r>
-        <w:t>Brightspot’s</w:t>
-      </w:r>
-      <w:proofErr w:type="spellEnd"/>
-      <w:r>
-        <w:t xml:space="preserve"> UI elements and standard usage.</w:t>
+        <w:t>The following table lists Brightspot’s UI elements and standard usage.</w:t>
       </w:r>
     </w:p>
     <w:p>
@@ -1341,6 +1368,9 @@
               <w:t>Holds a single line of text</w:t>
             </w:r>
             <w:r>
+              <w:t xml:space="preserve"> or is a rich-text editor</w:t>
+            </w:r>
+            <w:r>
               <w:t>.</w:t>
             </w:r>
           </w:p>
@@ -1477,7 +1507,6 @@
             <w:r>
               <w:t xml:space="preserve">, click </w:t>
             </w:r>
-            <w:proofErr w:type="gramStart"/>
             <w:r>
               <w:rPr>
                 <w:rFonts w:ascii="Cambria Math" w:hAnsi="Cambria Math" w:cs="Cambria Math"/>
@@ -1491,11 +1520,7 @@
               <w:t xml:space="preserve"> </w:t>
             </w:r>
             <w:r>
-              <w:t xml:space="preserve"> (</w:t>
-            </w:r>
-            <w:proofErr w:type="gramEnd"/>
-            <w:r>
-              <w:t xml:space="preserve">see </w:t>
+              <w:t xml:space="preserve"> (see </w:t>
             </w:r>
             <w:r>
               <w:fldChar w:fldCharType="begin"/>
@@ -2216,13 +2241,8 @@
               </w:rPr>
               <w:t>Push Notifications</w:t>
             </w:r>
-            <w:proofErr w:type="gramStart"/>
-            <w:r>
-              <w:t>…(</w:t>
-            </w:r>
-            <w:proofErr w:type="gramEnd"/>
-            <w:r>
-              <w:t xml:space="preserve">see </w:t>
+            <w:r>
+              <w:t xml:space="preserve">…(see </w:t>
             </w:r>
             <w:r>
               <w:fldChar w:fldCharType="begin"/>
@@ -2521,11 +2541,9 @@
             <w:r>
               <w:t xml:space="preserve">Selections from a “more” </w:t>
             </w:r>
-            <w:proofErr w:type="spellStart"/>
-            <w:r>
-              <w:t>contol</w:t>
-            </w:r>
-            <w:proofErr w:type="spellEnd"/>
+            <w:r>
+              <w:t>control</w:t>
+            </w:r>
           </w:p>
         </w:tc>
         <w:tc>
@@ -2561,7 +2579,7 @@
             <w:r>
               <w:t xml:space="preserve"> </w:t>
             </w:r>
-            <w:hyperlink r:id="rId19" w:history="1">
+            <w:hyperlink r:id="rId18" w:history="1">
               <w:r>
                 <w:rPr>
                   <w:rStyle w:val="Hyperlink"/>
@@ -2599,130 +2617,237 @@
               <w:rPr>
                 <w:noProof/>
               </w:rPr>
-              <w:drawing>
-                <wp:inline distT="0" distB="0" distL="0" distR="0" wp14:anchorId="520444A5" wp14:editId="1EAF6035">
-                  <wp:extent cx="230505" cy="230505"/>
-                  <wp:effectExtent l="0" t="0" r="0" b="0"/>
-                  <wp:docPr id="3" name="Picture 3" descr="Share"/>
-                  <wp:cNvGraphicFramePr>
-                    <a:graphicFrameLocks xmlns:a="http://schemas.openxmlformats.org/drawingml/2006/main" noChangeAspect="1"/>
-                  </wp:cNvGraphicFramePr>
-                  <a:graphic xmlns:a="http://schemas.openxmlformats.org/drawingml/2006/main">
-                    <a:graphicData uri="http://schemas.openxmlformats.org/drawingml/2006/picture">
-                      <pic:pic xmlns:pic="http://schemas.openxmlformats.org/drawingml/2006/picture">
-                        <pic:nvPicPr>
-                          <pic:cNvPr id="0" name="Picture 1" descr="Share"/>
-                          <pic:cNvPicPr>
-                            <a:picLocks noChangeAspect="1" noChangeArrowheads="1"/>
-                          </pic:cNvPicPr>
-                        </pic:nvPicPr>
-                        <pic:blipFill>
-                          <a:blip r:embed="rId20">
-                            <a:extLst>
-                              <a:ext uri="{28A0092B-C50C-407E-A947-70E740481C1C}">
-                                <a14:useLocalDpi xmlns:a14="http://schemas.microsoft.com/office/drawing/2010/main" val="0"/>
-                              </a:ext>
-                            </a:extLst>
-                          </a:blip>
-                          <a:srcRect/>
-                          <a:stretch>
-                            <a:fillRect/>
-                          </a:stretch>
-                        </pic:blipFill>
-                        <pic:spPr bwMode="auto">
-                          <a:xfrm>
-                            <a:off x="0" y="0"/>
-                            <a:ext cx="230505" cy="230505"/>
-                          </a:xfrm>
-                          <a:prstGeom prst="rect">
-                            <a:avLst/>
-                          </a:prstGeom>
-                          <a:noFill/>
-                          <a:ln>
-                            <a:noFill/>
-                          </a:ln>
-                        </pic:spPr>
-                      </pic:pic>
-                    </a:graphicData>
-                  </a:graphic>
-                </wp:inline>
-              </w:drawing>
-            </w:r>
-            <w:r>
-              <w:fldChar w:fldCharType="end"/>
-            </w:r>
-            <w:r>
-              <w:t xml:space="preserve"> &gt; Link</w:t>
-            </w:r>
-          </w:p>
-          <w:p>
-            <w:r>
-              <w:t>Tap</w:t>
-            </w:r>
-            <w:r>
-              <w:t xml:space="preserve"> More </w:t>
-            </w:r>
-            <w:r>
               <w:fldChar w:fldCharType="begin"/>
-            </w:r>
-            <w:r>
-              <w:instrText xml:space="preserve"> INCLUDEPICTURE "https://lh3.googleusercontent.com/2cJLX70os05-e___sYyMxIa7s8NFhM1uI3_XSgtEipErjDrdEG0TusjZwZmPFaQ_488=w18-h18" \* MERGEFORMATINET </w:instrText>
-            </w:r>
-            <w:r>
-              <w:fldChar w:fldCharType="separate"/>
             </w:r>
             <w:r>
               <w:rPr>
                 <w:noProof/>
               </w:rPr>
-              <w:drawing>
-                <wp:inline distT="0" distB="0" distL="0" distR="0" wp14:anchorId="1FBD22BD" wp14:editId="2885B9F2">
-                  <wp:extent cx="230505" cy="230505"/>
-                  <wp:effectExtent l="0" t="0" r="0" b="0"/>
-                  <wp:docPr id="8" name="Picture 8" descr="More"/>
-                  <wp:cNvGraphicFramePr>
-                    <a:graphicFrameLocks xmlns:a="http://schemas.openxmlformats.org/drawingml/2006/main" noChangeAspect="1"/>
-                  </wp:cNvGraphicFramePr>
-                  <a:graphic xmlns:a="http://schemas.openxmlformats.org/drawingml/2006/main">
-                    <a:graphicData uri="http://schemas.openxmlformats.org/drawingml/2006/picture">
-                      <pic:pic xmlns:pic="http://schemas.openxmlformats.org/drawingml/2006/picture">
-                        <pic:nvPicPr>
-                          <pic:cNvPr id="0" name="Picture 5" descr="More"/>
-                          <pic:cNvPicPr>
-                            <a:picLocks noChangeAspect="1" noChangeArrowheads="1"/>
-                          </pic:cNvPicPr>
-                        </pic:nvPicPr>
-                        <pic:blipFill>
-                          <a:blip r:embed="rId21">
-                            <a:extLst>
-                              <a:ext uri="{28A0092B-C50C-407E-A947-70E740481C1C}">
-                                <a14:useLocalDpi xmlns:a14="http://schemas.microsoft.com/office/drawing/2010/main" val="0"/>
-                              </a:ext>
-                            </a:extLst>
-                          </a:blip>
-                          <a:srcRect/>
-                          <a:stretch>
-                            <a:fillRect/>
-                          </a:stretch>
-                        </pic:blipFill>
-                        <pic:spPr bwMode="auto">
-                          <a:xfrm>
-                            <a:off x="0" y="0"/>
-                            <a:ext cx="230505" cy="230505"/>
-                          </a:xfrm>
-                          <a:prstGeom prst="rect">
-                            <a:avLst/>
-                          </a:prstGeom>
-                          <a:noFill/>
-                          <a:ln>
-                            <a:noFill/>
-                          </a:ln>
-                        </pic:spPr>
-                      </pic:pic>
-                    </a:graphicData>
-                  </a:graphic>
-                </wp:inline>
-              </w:drawing>
+              <w:instrText xml:space="preserve"> INCLUDEPICTURE  "https://lh3.googleusercontent.com/liXNSFcgL2YWyQutOyawpiwl-d9A2TD31qEZjmF9qRdCby1AJO0vE5C8_kHXB7QMggM=w18-h18" \* MERGEFORMATINET </w:instrText>
+            </w:r>
+            <w:r>
+              <w:rPr>
+                <w:noProof/>
+              </w:rPr>
+              <w:fldChar w:fldCharType="separate"/>
+            </w:r>
+            <w:r>
+              <w:rPr>
+                <w:noProof/>
+              </w:rPr>
+              <w:fldChar w:fldCharType="begin"/>
+            </w:r>
+            <w:r>
+              <w:rPr>
+                <w:noProof/>
+              </w:rPr>
+              <w:instrText xml:space="preserve"> INCLUDEPICTURE  "https://lh3.googleusercontent.com/liXNSFcgL2YWyQutOyawpiwl-d9A2TD31qEZjmF9qRdCby1AJO0vE5C8_kHXB7QMggM=w18-h18" \* MERGEFORMATINET </w:instrText>
+            </w:r>
+            <w:r>
+              <w:rPr>
+                <w:noProof/>
+              </w:rPr>
+              <w:fldChar w:fldCharType="separate"/>
+            </w:r>
+            <w:r>
+              <w:rPr>
+                <w:noProof/>
+              </w:rPr>
+              <w:fldChar w:fldCharType="begin"/>
+            </w:r>
+            <w:r>
+              <w:rPr>
+                <w:noProof/>
+              </w:rPr>
+              <w:instrText xml:space="preserve"> </w:instrText>
+            </w:r>
+            <w:r>
+              <w:rPr>
+                <w:noProof/>
+              </w:rPr>
+              <w:instrText>INCLUDEPICTURE  "https://lh3.googleusercontent.com/liXNSFcgL2YWyQutOyawpiwl-d9A2TD31qEZjmF9qRdCby1AJO0vE5C8_kHXB7QMggM=w18-h18" \* MERGEFORMATINET</w:instrText>
+            </w:r>
+            <w:r>
+              <w:rPr>
+                <w:noProof/>
+              </w:rPr>
+              <w:instrText xml:space="preserve"> </w:instrText>
+            </w:r>
+            <w:r>
+              <w:rPr>
+                <w:noProof/>
+              </w:rPr>
+              <w:fldChar w:fldCharType="separate"/>
+            </w:r>
+            <w:r>
+              <w:rPr>
+                <w:noProof/>
+              </w:rPr>
+              <w:pict w14:anchorId="47045168">
+                <v:shapetype id="_x0000_t75" coordsize="21600,21600" o:spt="75" o:preferrelative="t" path="m@4@5l@4@11@9@11@9@5xe" filled="f" stroked="f">
+                  <v:stroke joinstyle="miter"/>
+                  <v:formulas>
+                    <v:f eqn="if lineDrawn pixelLineWidth 0"/>
+                    <v:f eqn="sum @0 1 0"/>
+                    <v:f eqn="sum 0 0 @1"/>
+                    <v:f eqn="prod @2 1 2"/>
+                    <v:f eqn="prod @3 21600 pixelWidth"/>
+                    <v:f eqn="prod @3 21600 pixelHeight"/>
+                    <v:f eqn="sum @0 0 1"/>
+                    <v:f eqn="prod @6 1 2"/>
+                    <v:f eqn="prod @7 21600 pixelWidth"/>
+                    <v:f eqn="sum @8 21600 0"/>
+                    <v:f eqn="prod @7 21600 pixelHeight"/>
+                    <v:f eqn="sum @10 21600 0"/>
+                  </v:formulas>
+                  <v:path o:extrusionok="f" gradientshapeok="t" o:connecttype="rect"/>
+                  <o:lock v:ext="edit" aspectratio="t"/>
+                </v:shapetype>
+                <v:shape id="_x0000_i1026" type="#_x0000_t75" alt="liXNSFcgL2YWyQutOyawpiwl-d9A2TD31qEZjmF9qRdCby1AJO0vE5C8_kHXB7QMggM=w18-h18" style="width:9pt;height:9pt;mso-width-percent:0;mso-height-percent:0;mso-width-percent:0;mso-height-percent:0">
+                  <v:imagedata r:id="rId19" r:href="rId20"/>
+                </v:shape>
+              </w:pict>
+            </w:r>
+            <w:r>
+              <w:rPr>
+                <w:noProof/>
+              </w:rPr>
+              <w:fldChar w:fldCharType="end"/>
+            </w:r>
+            <w:r>
+              <w:rPr>
+                <w:noProof/>
+              </w:rPr>
+              <w:fldChar w:fldCharType="end"/>
+            </w:r>
+            <w:r>
+              <w:rPr>
+                <w:noProof/>
+              </w:rPr>
+              <w:fldChar w:fldCharType="end"/>
+            </w:r>
+            <w:r>
+              <w:fldChar w:fldCharType="end"/>
+            </w:r>
+            <w:r>
+              <w:t xml:space="preserve"> &gt; Link</w:t>
+            </w:r>
+          </w:p>
+          <w:p>
+            <w:r>
+              <w:t>Tap</w:t>
+            </w:r>
+            <w:r>
+              <w:t xml:space="preserve"> More </w:t>
+            </w:r>
+            <w:r>
+              <w:fldChar w:fldCharType="begin"/>
+            </w:r>
+            <w:r>
+              <w:instrText xml:space="preserve"> INCLUDEPICTURE "https://lh3.googleusercontent.com/2cJLX70os05-e___sYyMxIa7s8NFhM1uI3_XSgtEipErjDrdEG0TusjZwZmPFaQ_488=w18-h18" \* MERGEFORMATINET </w:instrText>
+            </w:r>
+            <w:r>
+              <w:fldChar w:fldCharType="separate"/>
+            </w:r>
+            <w:r>
+              <w:rPr>
+                <w:noProof/>
+              </w:rPr>
+              <w:fldChar w:fldCharType="begin"/>
+            </w:r>
+            <w:r>
+              <w:rPr>
+                <w:noProof/>
+              </w:rPr>
+              <w:instrText xml:space="preserve"> INCLUDEPICTURE  "https://lh3.googleusercontent.com/2cJLX70os05-e___sYyMxIa7s8NFhM1uI3_XSgtEipErjDrdEG0TusjZwZmPFaQ_488=w18-h18" \* MERGEFORMATINET </w:instrText>
+            </w:r>
+            <w:r>
+              <w:rPr>
+                <w:noProof/>
+              </w:rPr>
+              <w:fldChar w:fldCharType="separate"/>
+            </w:r>
+            <w:r>
+              <w:rPr>
+                <w:noProof/>
+              </w:rPr>
+              <w:fldChar w:fldCharType="begin"/>
+            </w:r>
+            <w:r>
+              <w:rPr>
+                <w:noProof/>
+              </w:rPr>
+              <w:instrText xml:space="preserve"> INCLUDEPICTURE  "https://lh3.googleusercontent.com/2cJLX70os05-e___sYyMxIa7s8NFhM1uI3_XSgtEipErjDrdEG0TusjZwZmPFaQ_488=w18-h18" \* MERGEFORMATINET </w:instrText>
+            </w:r>
+            <w:r>
+              <w:rPr>
+                <w:noProof/>
+              </w:rPr>
+              <w:fldChar w:fldCharType="separate"/>
+            </w:r>
+            <w:r>
+              <w:rPr>
+                <w:noProof/>
+              </w:rPr>
+              <w:fldChar w:fldCharType="begin"/>
+            </w:r>
+            <w:r>
+              <w:rPr>
+                <w:noProof/>
+              </w:rPr>
+              <w:instrText xml:space="preserve"> </w:instrText>
+            </w:r>
+            <w:r>
+              <w:rPr>
+                <w:noProof/>
+              </w:rPr>
+              <w:instrText>INCLUDEPICTURE  "https://lh3.googleusercontent.com/2cJLX70os05-e___sYyMxIa7s</w:instrText>
+            </w:r>
+            <w:r>
+              <w:rPr>
+                <w:noProof/>
+              </w:rPr>
+              <w:instrText>8NFhM1uI3_XSgtEipErjDrdEG0TusjZwZmPFaQ_488=w18-h18" \* MERGEFORMATINET</w:instrText>
+            </w:r>
+            <w:r>
+              <w:rPr>
+                <w:noProof/>
+              </w:rPr>
+              <w:instrText xml:space="preserve"> </w:instrText>
+            </w:r>
+            <w:r>
+              <w:rPr>
+                <w:noProof/>
+              </w:rPr>
+              <w:fldChar w:fldCharType="separate"/>
+            </w:r>
+            <w:r>
+              <w:rPr>
+                <w:noProof/>
+              </w:rPr>
+              <w:pict w14:anchorId="55786ADD">
+                <v:shape id="_x0000_i1025" type="#_x0000_t75" alt="2cJLX70os05-e___sYyMxIa7s8NFhM1uI3_XSgtEipErjDrdEG0TusjZwZmPFaQ_488=w18-h18" style="width:9pt;height:9pt;mso-width-percent:0;mso-height-percent:0;mso-width-percent:0;mso-height-percent:0">
+                  <v:imagedata r:id="rId21" r:href="rId22"/>
+                </v:shape>
+              </w:pict>
+            </w:r>
+            <w:r>
+              <w:rPr>
+                <w:noProof/>
+              </w:rPr>
+              <w:fldChar w:fldCharType="end"/>
+            </w:r>
+            <w:r>
+              <w:rPr>
+                <w:noProof/>
+              </w:rPr>
+              <w:fldChar w:fldCharType="end"/>
+            </w:r>
+            <w:r>
+              <w:rPr>
+                <w:noProof/>
+              </w:rPr>
+              <w:fldChar w:fldCharType="end"/>
             </w:r>
             <w:r>
               <w:fldChar w:fldCharType="end"/>
@@ -2788,41 +2913,39 @@
               <w:pStyle w:val="TableText"/>
             </w:pPr>
             <w:r>
-              <w:t xml:space="preserve">Text a user </w:t>
-            </w:r>
-            <w:proofErr w:type="gramStart"/>
-            <w:r>
-              <w:t>types</w:t>
-            </w:r>
-            <w:proofErr w:type="gramEnd"/>
+              <w:t>Text a user types.</w:t>
+            </w:r>
+          </w:p>
+        </w:tc>
+        <w:tc>
+          <w:tcPr>
+            <w:tcW w:w="2340" w:type="dxa"/>
+          </w:tcPr>
+          <w:p>
+            <w:pPr>
+              <w:pStyle w:val="TableText"/>
+            </w:pPr>
+            <w:r>
+              <w:t>Literal text a user types inside a field.</w:t>
+            </w:r>
+          </w:p>
+        </w:tc>
+        <w:tc>
+          <w:tcPr>
+            <w:tcW w:w="2787" w:type="dxa"/>
+          </w:tcPr>
+          <w:p>
+            <w:pPr>
+              <w:pStyle w:val="TableText"/>
+            </w:pPr>
+            <w:r>
+              <w:t xml:space="preserve">Set in </w:t>
+            </w:r>
+            <w:r>
+              <w:t>monospace</w:t>
+            </w:r>
             <w:r>
               <w:t>.</w:t>
-            </w:r>
-          </w:p>
-        </w:tc>
-        <w:tc>
-          <w:tcPr>
-            <w:tcW w:w="2340" w:type="dxa"/>
-          </w:tcPr>
-          <w:p>
-            <w:pPr>
-              <w:pStyle w:val="TableText"/>
-            </w:pPr>
-            <w:r>
-              <w:t>Literal text a user types inside a field.</w:t>
-            </w:r>
-          </w:p>
-        </w:tc>
-        <w:tc>
-          <w:tcPr>
-            <w:tcW w:w="2787" w:type="dxa"/>
-          </w:tcPr>
-          <w:p>
-            <w:pPr>
-              <w:pStyle w:val="TableText"/>
-            </w:pPr>
-            <w:r>
-              <w:t>Set in boldface.</w:t>
             </w:r>
           </w:p>
         </w:tc>
@@ -2851,7 +2974,7 @@
             </w:r>
             <w:r>
               <w:rPr>
-                <w:rStyle w:val="Strong"/>
+                <w:rStyle w:val="HTMLKeyboard"/>
               </w:rPr>
               <w:t>here-today-gone-tomorrow</w:t>
             </w:r>
@@ -2913,10 +3036,7 @@
               <w:pStyle w:val="TableText"/>
             </w:pPr>
             <w:r>
-              <w:t>Turn</w:t>
-            </w:r>
-            <w:r>
-              <w:t xml:space="preserve"> on</w:t>
+              <w:t>Toggle on</w:t>
             </w:r>
             <w:r>
               <w:t xml:space="preserve"> </w:t>
@@ -2983,7 +3103,7 @@
             <w:r>
               <w:t xml:space="preserve">A toolbar in the content edit form. See </w:t>
             </w:r>
-            <w:hyperlink r:id="rId22" w:anchor="term-editorial-toolbar" w:history="1">
+            <w:hyperlink r:id="rId23" w:anchor="term-editorial-toolbar" w:history="1">
               <w:r>
                 <w:rPr>
                   <w:rStyle w:val="Hyperlink"/>
@@ -3007,7 +3127,7 @@
             <w:r>
               <w:t xml:space="preserve">Following the usage for Backstage view in the </w:t>
             </w:r>
-            <w:hyperlink r:id="rId23" w:history="1">
+            <w:hyperlink r:id="rId24" w:history="1">
               <w:r>
                 <w:rPr>
                   <w:rStyle w:val="Hyperlink"/>
@@ -3492,567 +3612,8 @@
           <w:between w:val="nil"/>
         </w:pBdr>
       </w:pPr>
-    </w:p>
-    <w:p>
-      <w:pPr>
-        <w:pStyle w:val="Heading1"/>
-        <w:pBdr>
-          <w:top w:val="nil"/>
-          <w:left w:val="nil"/>
-          <w:bottom w:val="nil"/>
-          <w:right w:val="nil"/>
-          <w:between w:val="nil"/>
-        </w:pBdr>
-      </w:pPr>
       <w:bookmarkStart w:id="9" w:name="_arkcpiw4dpet" w:colFirst="0" w:colLast="0"/>
       <w:bookmarkEnd w:id="9"/>
-      <w:r>
-        <w:lastRenderedPageBreak/>
-        <w:t>Restructured Text Markup</w:t>
-      </w:r>
-    </w:p>
-    <w:tbl>
-      <w:tblPr>
-        <w:tblStyle w:val="GridTable1Light-Accent1"/>
-        <w:tblW w:w="9080" w:type="dxa"/>
-        <w:tblLayout w:type="fixed"/>
-        <w:tblLook w:val="0620" w:firstRow="1" w:lastRow="0" w:firstColumn="0" w:lastColumn="0" w:noHBand="1" w:noVBand="1"/>
-      </w:tblPr>
-      <w:tblGrid>
-        <w:gridCol w:w="2340"/>
-        <w:gridCol w:w="2340"/>
-        <w:gridCol w:w="4400"/>
-      </w:tblGrid>
-      <w:tr>
-        <w:trPr>
-          <w:cnfStyle w:val="100000000000" w:firstRow="1" w:lastRow="0" w:firstColumn="0" w:lastColumn="0" w:oddVBand="0" w:evenVBand="0" w:oddHBand="0" w:evenHBand="0" w:firstRowFirstColumn="0" w:firstRowLastColumn="0" w:lastRowFirstColumn="0" w:lastRowLastColumn="0"/>
-        </w:trPr>
-        <w:tc>
-          <w:tcPr>
-            <w:tcW w:w="2340" w:type="dxa"/>
-          </w:tcPr>
-          <w:p>
-            <w:pPr>
-              <w:pStyle w:val="TableText"/>
-            </w:pPr>
-            <w:r>
-              <w:t>Item</w:t>
-            </w:r>
-          </w:p>
-        </w:tc>
-        <w:tc>
-          <w:tcPr>
-            <w:tcW w:w="2340" w:type="dxa"/>
-          </w:tcPr>
-          <w:p>
-            <w:pPr>
-              <w:pStyle w:val="TableText"/>
-            </w:pPr>
-            <w:r>
-              <w:t>Convention</w:t>
-            </w:r>
-          </w:p>
-        </w:tc>
-        <w:tc>
-          <w:tcPr>
-            <w:tcW w:w="4400" w:type="dxa"/>
-          </w:tcPr>
-          <w:p>
-            <w:pPr>
-              <w:pStyle w:val="TableText"/>
-            </w:pPr>
-            <w:r>
-              <w:t>RST Markup</w:t>
-            </w:r>
-          </w:p>
-        </w:tc>
-      </w:tr>
-      <w:tr>
-        <w:tc>
-          <w:tcPr>
-            <w:tcW w:w="2340" w:type="dxa"/>
-          </w:tcPr>
-          <w:p>
-            <w:pPr>
-              <w:pStyle w:val="TableText"/>
-            </w:pPr>
-            <w:r>
-              <w:t xml:space="preserve">Code </w:t>
-            </w:r>
-            <w:r>
-              <w:t>s</w:t>
-            </w:r>
-            <w:r>
-              <w:t>amples</w:t>
-            </w:r>
-          </w:p>
-        </w:tc>
-        <w:tc>
-          <w:tcPr>
-            <w:tcW w:w="2340" w:type="dxa"/>
-          </w:tcPr>
-          <w:p>
-            <w:pPr>
-              <w:pStyle w:val="TableText"/>
-            </w:pPr>
-            <w:r>
-              <w:t>Indent with three spaces.</w:t>
-            </w:r>
-          </w:p>
-        </w:tc>
-        <w:tc>
-          <w:tcPr>
-            <w:tcW w:w="4400" w:type="dxa"/>
-          </w:tcPr>
-          <w:p>
-            <w:pPr>
-              <w:pStyle w:val="TableText"/>
-            </w:pPr>
-            <w:r>
-              <w:t>Within</w:t>
-            </w:r>
-            <w:proofErr w:type="gramStart"/>
-            <w:r>
-              <w:t xml:space="preserve"> ..</w:t>
-            </w:r>
-            <w:proofErr w:type="gramEnd"/>
-            <w:r>
-              <w:t xml:space="preserve"> code-</w:t>
-            </w:r>
-            <w:proofErr w:type="gramStart"/>
-            <w:r>
-              <w:t>block::</w:t>
-            </w:r>
-            <w:proofErr w:type="gramEnd"/>
-            <w:r>
-              <w:t xml:space="preserve"> , press spacebar as appropriate</w:t>
-            </w:r>
-            <w:r>
-              <w:t>.</w:t>
-            </w:r>
-          </w:p>
-        </w:tc>
-      </w:tr>
-      <w:tr>
-        <w:tc>
-          <w:tcPr>
-            <w:tcW w:w="2340" w:type="dxa"/>
-          </w:tcPr>
-          <w:p>
-            <w:pPr>
-              <w:pStyle w:val="TableText"/>
-            </w:pPr>
-            <w:r>
-              <w:t>Heading level 1</w:t>
-            </w:r>
-          </w:p>
-        </w:tc>
-        <w:tc>
-          <w:tcPr>
-            <w:tcW w:w="2340" w:type="dxa"/>
-          </w:tcPr>
-          <w:p>
-            <w:pPr>
-              <w:pStyle w:val="TableText"/>
-            </w:pPr>
-          </w:p>
-        </w:tc>
-        <w:tc>
-          <w:tcPr>
-            <w:tcW w:w="4400" w:type="dxa"/>
-          </w:tcPr>
-          <w:p>
-            <w:pPr>
-              <w:pStyle w:val="TableText"/>
-            </w:pPr>
-            <w:r>
-              <w:t>Equals sign</w:t>
-            </w:r>
-          </w:p>
-        </w:tc>
-      </w:tr>
-      <w:tr>
-        <w:tc>
-          <w:tcPr>
-            <w:tcW w:w="2340" w:type="dxa"/>
-          </w:tcPr>
-          <w:p>
-            <w:pPr>
-              <w:pStyle w:val="TableText"/>
-            </w:pPr>
-            <w:r>
-              <w:t>Heading level 2</w:t>
-            </w:r>
-          </w:p>
-        </w:tc>
-        <w:tc>
-          <w:tcPr>
-            <w:tcW w:w="2340" w:type="dxa"/>
-          </w:tcPr>
-          <w:p>
-            <w:pPr>
-              <w:pStyle w:val="TableText"/>
-            </w:pPr>
-          </w:p>
-        </w:tc>
-        <w:tc>
-          <w:tcPr>
-            <w:tcW w:w="4400" w:type="dxa"/>
-          </w:tcPr>
-          <w:p>
-            <w:pPr>
-              <w:pStyle w:val="TableText"/>
-            </w:pPr>
-            <w:r>
-              <w:t>Dash</w:t>
-            </w:r>
-          </w:p>
-        </w:tc>
-      </w:tr>
-      <w:tr>
-        <w:tc>
-          <w:tcPr>
-            <w:tcW w:w="2340" w:type="dxa"/>
-          </w:tcPr>
-          <w:p>
-            <w:pPr>
-              <w:pStyle w:val="TableText"/>
-            </w:pPr>
-            <w:r>
-              <w:t>Heading level 3</w:t>
-            </w:r>
-          </w:p>
-        </w:tc>
-        <w:tc>
-          <w:tcPr>
-            <w:tcW w:w="2340" w:type="dxa"/>
-          </w:tcPr>
-          <w:p>
-            <w:pPr>
-              <w:pStyle w:val="TableText"/>
-            </w:pPr>
-          </w:p>
-        </w:tc>
-        <w:tc>
-          <w:tcPr>
-            <w:tcW w:w="4400" w:type="dxa"/>
-          </w:tcPr>
-          <w:p>
-            <w:pPr>
-              <w:pStyle w:val="TableText"/>
-            </w:pPr>
-            <w:r>
-              <w:t>Carrot</w:t>
-            </w:r>
-          </w:p>
-        </w:tc>
-      </w:tr>
-      <w:tr>
-        <w:tc>
-          <w:tcPr>
-            <w:tcW w:w="2340" w:type="dxa"/>
-          </w:tcPr>
-          <w:p>
-            <w:pPr>
-              <w:pStyle w:val="TableText"/>
-            </w:pPr>
-            <w:r>
-              <w:t>Heading level 4</w:t>
-            </w:r>
-          </w:p>
-        </w:tc>
-        <w:tc>
-          <w:tcPr>
-            <w:tcW w:w="2340" w:type="dxa"/>
-          </w:tcPr>
-          <w:p>
-            <w:pPr>
-              <w:pStyle w:val="TableText"/>
-            </w:pPr>
-          </w:p>
-        </w:tc>
-        <w:tc>
-          <w:tcPr>
-            <w:tcW w:w="4400" w:type="dxa"/>
-          </w:tcPr>
-          <w:p>
-            <w:pPr>
-              <w:pStyle w:val="TableText"/>
-            </w:pPr>
-            <w:r>
-              <w:t>Tilde</w:t>
-            </w:r>
-          </w:p>
-        </w:tc>
-      </w:tr>
-      <w:tr>
-        <w:tc>
-          <w:tcPr>
-            <w:tcW w:w="2340" w:type="dxa"/>
-          </w:tcPr>
-          <w:p>
-            <w:pPr>
-              <w:pStyle w:val="TableText"/>
-            </w:pPr>
-            <w:r>
-              <w:t>Numbering</w:t>
-            </w:r>
-          </w:p>
-        </w:tc>
-        <w:tc>
-          <w:tcPr>
-            <w:tcW w:w="2340" w:type="dxa"/>
-          </w:tcPr>
-          <w:p>
-            <w:pPr>
-              <w:pStyle w:val="TableText"/>
-            </w:pPr>
-          </w:p>
-        </w:tc>
-        <w:tc>
-          <w:tcPr>
-            <w:tcW w:w="4400" w:type="dxa"/>
-          </w:tcPr>
-          <w:p>
-            <w:pPr>
-              <w:pStyle w:val="TableText"/>
-            </w:pPr>
-            <w:r>
-              <w:t>#.</w:t>
-            </w:r>
-          </w:p>
-        </w:tc>
-      </w:tr>
-      <w:tr>
-        <w:tc>
-          <w:tcPr>
-            <w:tcW w:w="2340" w:type="dxa"/>
-          </w:tcPr>
-          <w:p>
-            <w:pPr>
-              <w:pStyle w:val="TableText"/>
-            </w:pPr>
-            <w:r>
-              <w:t>Bullets</w:t>
-            </w:r>
-          </w:p>
-        </w:tc>
-        <w:tc>
-          <w:tcPr>
-            <w:tcW w:w="2340" w:type="dxa"/>
-          </w:tcPr>
-          <w:p>
-            <w:pPr>
-              <w:pStyle w:val="TableText"/>
-            </w:pPr>
-          </w:p>
-        </w:tc>
-        <w:tc>
-          <w:tcPr>
-            <w:tcW w:w="4400" w:type="dxa"/>
-          </w:tcPr>
-          <w:p>
-            <w:pPr>
-              <w:pStyle w:val="TableText"/>
-            </w:pPr>
-            <w:r>
-              <w:t>*</w:t>
-            </w:r>
-          </w:p>
-        </w:tc>
-      </w:tr>
-      <w:tr>
-        <w:tc>
-          <w:tcPr>
-            <w:tcW w:w="2340" w:type="dxa"/>
-          </w:tcPr>
-          <w:p>
-            <w:pPr>
-              <w:pStyle w:val="TableText"/>
-            </w:pPr>
-            <w:r>
-              <w:t>Paths</w:t>
-            </w:r>
-          </w:p>
-        </w:tc>
-        <w:tc>
-          <w:tcPr>
-            <w:tcW w:w="2340" w:type="dxa"/>
-          </w:tcPr>
-          <w:p>
-            <w:pPr>
-              <w:pStyle w:val="TableText"/>
-            </w:pPr>
-          </w:p>
-        </w:tc>
-        <w:tc>
-          <w:tcPr>
-            <w:tcW w:w="4400" w:type="dxa"/>
-          </w:tcPr>
-          <w:p>
-            <w:pPr>
-              <w:pStyle w:val="TableText"/>
-            </w:pPr>
-            <w:proofErr w:type="gramStart"/>
-            <w:r>
-              <w:t>:</w:t>
-            </w:r>
-            <w:proofErr w:type="spellStart"/>
-            <w:r>
-              <w:t>code</w:t>
-            </w:r>
-            <w:proofErr w:type="gramEnd"/>
-            <w:r>
-              <w:t>:`path</w:t>
-            </w:r>
-            <w:proofErr w:type="spellEnd"/>
-            <w:r>
-              <w:t>/to/directory/`</w:t>
-            </w:r>
-          </w:p>
-        </w:tc>
-      </w:tr>
-      <w:tr>
-        <w:tc>
-          <w:tcPr>
-            <w:tcW w:w="2340" w:type="dxa"/>
-          </w:tcPr>
-          <w:p>
-            <w:pPr>
-              <w:pStyle w:val="TableText"/>
-            </w:pPr>
-            <w:r>
-              <w:t>Keyboard shortcut</w:t>
-            </w:r>
-          </w:p>
-        </w:tc>
-        <w:tc>
-          <w:tcPr>
-            <w:tcW w:w="2340" w:type="dxa"/>
-          </w:tcPr>
-          <w:p>
-            <w:pPr>
-              <w:pStyle w:val="TableText"/>
-            </w:pPr>
-          </w:p>
-        </w:tc>
-        <w:tc>
-          <w:tcPr>
-            <w:tcW w:w="4400" w:type="dxa"/>
-          </w:tcPr>
-          <w:p>
-            <w:pPr>
-              <w:pStyle w:val="TableText"/>
-            </w:pPr>
-            <w:proofErr w:type="gramStart"/>
-            <w:r>
-              <w:t>:</w:t>
-            </w:r>
-            <w:proofErr w:type="spellStart"/>
-            <w:r>
-              <w:t>kbd</w:t>
-            </w:r>
-            <w:proofErr w:type="spellEnd"/>
-            <w:proofErr w:type="gramEnd"/>
-            <w:r>
-              <w:t>:`Alt-S`</w:t>
-            </w:r>
-          </w:p>
-        </w:tc>
-      </w:tr>
-    </w:tbl>
-    <w:p>
-      <w:pPr>
-        <w:pBdr>
-          <w:top w:val="nil"/>
-          <w:left w:val="nil"/>
-          <w:bottom w:val="nil"/>
-          <w:right w:val="nil"/>
-          <w:between w:val="nil"/>
-        </w:pBdr>
-      </w:pPr>
-    </w:p>
-    <w:p>
-      <w:pPr>
-        <w:pStyle w:val="Heading2"/>
-      </w:pPr>
-      <w:r>
-        <w:t>Locations of Graphics Files</w:t>
-      </w:r>
-    </w:p>
-    <w:p>
-      <w:r>
-        <w:t xml:space="preserve">All images are in an </w:t>
-      </w:r>
-      <w:r>
-        <w:rPr>
-          <w:rStyle w:val="HTMLTypewriter"/>
-        </w:rPr>
-        <w:t>image/</w:t>
-      </w:r>
-      <w:r>
-        <w:t xml:space="preserve"> subdirectory.</w:t>
-      </w:r>
-    </w:p>
-    <w:p>
-      <w:pPr>
-        <w:pStyle w:val="Heading2"/>
-      </w:pPr>
-      <w:r>
-        <w:t>Relative Paths</w:t>
-      </w:r>
-    </w:p>
-    <w:p>
-      <w:r>
-        <w:t>All paths within a Sphinx project must be relative.</w:t>
-      </w:r>
-    </w:p>
-    <w:p>
-      <w:pPr>
-        <w:pStyle w:val="Heading2"/>
-      </w:pPr>
-      <w:r>
-        <w:t>File names</w:t>
-      </w:r>
-    </w:p>
-    <w:p>
-      <w:r>
-        <w:t>File names match</w:t>
-      </w:r>
-      <w:r>
-        <w:t xml:space="preserve">, or very closely match, the topic title. For example, the file name for the topic </w:t>
-      </w:r>
-      <w:hyperlink r:id="rId24" w:history="1">
-        <w:r>
-          <w:rPr>
-            <w:rStyle w:val="Hyperlink"/>
-          </w:rPr>
-          <w:t>Global Dictionaries</w:t>
-        </w:r>
-      </w:hyperlink>
-      <w:r>
-        <w:t xml:space="preserve"> is </w:t>
-      </w:r>
-      <w:r>
-        <w:rPr>
-          <w:rStyle w:val="HTMLTypewriter"/>
-        </w:rPr>
-        <w:t>global-dictionaries.txt</w:t>
-      </w:r>
-      <w:r>
-        <w:t>.</w:t>
-      </w:r>
-    </w:p>
-    <w:p>
-      <w:pPr>
-        <w:pBdr>
-          <w:top w:val="nil"/>
-          <w:left w:val="nil"/>
-          <w:bottom w:val="nil"/>
-          <w:right w:val="nil"/>
-          <w:between w:val="nil"/>
-        </w:pBdr>
-      </w:pPr>
     </w:p>
     <w:p>
       <w:pPr>
@@ -4141,7 +3702,16 @@
               <w:pStyle w:val="TableText"/>
             </w:pPr>
             <w:r>
-              <w:t>frontend</w:t>
+              <w:t>F</w:t>
+            </w:r>
+            <w:r>
+              <w:t>ront</w:t>
+            </w:r>
+            <w:r>
+              <w:t xml:space="preserve"> </w:t>
+            </w:r>
+            <w:r>
+              <w:t>end</w:t>
             </w:r>
           </w:p>
         </w:tc>
@@ -4154,7 +3724,27 @@
               <w:pStyle w:val="TableText"/>
             </w:pPr>
             <w:r>
-              <w:t>Check with the frontend developer.</w:t>
+              <w:t>Review the front end (noun)</w:t>
+            </w:r>
+          </w:p>
+          <w:p>
+            <w:pPr>
+              <w:pStyle w:val="TableText"/>
+            </w:pPr>
+            <w:r>
+              <w:t>Check with the front</w:t>
+            </w:r>
+            <w:r>
+              <w:t>-</w:t>
+            </w:r>
+            <w:r>
+              <w:t>end developer</w:t>
+            </w:r>
+            <w:r>
+              <w:t xml:space="preserve"> (modifier)</w:t>
+            </w:r>
+            <w:r>
+              <w:t>.</w:t>
             </w:r>
           </w:p>
         </w:tc>
@@ -4167,7 +3757,7 @@
               <w:pStyle w:val="TableText"/>
             </w:pPr>
             <w:r>
-              <w:t>front end or front-end</w:t>
+              <w:t>frontend or front-end</w:t>
             </w:r>
           </w:p>
         </w:tc>
@@ -4182,7 +3772,16 @@
               <w:pStyle w:val="TableText"/>
             </w:pPr>
             <w:r>
-              <w:t>backend</w:t>
+              <w:t>B</w:t>
+            </w:r>
+            <w:r>
+              <w:t>ack</w:t>
+            </w:r>
+            <w:r>
+              <w:t xml:space="preserve"> </w:t>
+            </w:r>
+            <w:r>
+              <w:t>end</w:t>
             </w:r>
           </w:p>
         </w:tc>
@@ -4195,7 +3794,15 @@
               <w:pStyle w:val="TableText"/>
             </w:pPr>
             <w:r>
-              <w:t>Check with the backend developer.</w:t>
+              <w:t>Review the back end (noun)</w:t>
+            </w:r>
+          </w:p>
+          <w:p>
+            <w:pPr>
+              <w:pStyle w:val="TableText"/>
+            </w:pPr>
+            <w:r>
+              <w:t>Check with the back-end developer (modifier).</w:t>
             </w:r>
           </w:p>
         </w:tc>
@@ -4208,7 +3815,7 @@
               <w:pStyle w:val="TableText"/>
             </w:pPr>
             <w:r>
-              <w:t>back end or back-end</w:t>
+              <w:t>backend or back-end</w:t>
             </w:r>
           </w:p>
         </w:tc>
@@ -4229,7 +3836,7 @@
               <w:t xml:space="preserve">ashboard is a </w:t>
             </w:r>
             <w:r>
-              <w:t>proper</w:t>
+              <w:t>common</w:t>
             </w:r>
             <w:r>
               <w:t xml:space="preserve"> noun. </w:t>
@@ -4248,7 +3855,10 @@
               <w:t xml:space="preserve">The </w:t>
             </w:r>
             <w:r>
-              <w:t xml:space="preserve">Dashboard </w:t>
+              <w:t>d</w:t>
+            </w:r>
+            <w:r>
+              <w:t xml:space="preserve">ashboard </w:t>
             </w:r>
             <w:r>
               <w:t>is on the landing page.</w:t>
@@ -4293,13 +3903,29 @@
               <w:pStyle w:val="TableText"/>
             </w:pPr>
             <w:r>
-              <w:t xml:space="preserve">Model, View, </w:t>
-            </w:r>
-            <w:proofErr w:type="spellStart"/>
-            <w:r>
-              <w:t>ViewModel</w:t>
-            </w:r>
-            <w:proofErr w:type="spellEnd"/>
+              <w:t>m</w:t>
+            </w:r>
+            <w:r>
+              <w:t xml:space="preserve">odel, </w:t>
+            </w:r>
+            <w:r>
+              <w:t>v</w:t>
+            </w:r>
+            <w:r>
+              <w:t xml:space="preserve">iew, </w:t>
+            </w:r>
+            <w:r>
+              <w:t>v</w:t>
+            </w:r>
+            <w:r>
+              <w:t>iew</w:t>
+            </w:r>
+            <w:r>
+              <w:t xml:space="preserve"> m</w:t>
+            </w:r>
+            <w:r>
+              <w:t>odel</w:t>
+            </w:r>
           </w:p>
         </w:tc>
         <w:tc>
@@ -4311,7 +3937,10 @@
               <w:pStyle w:val="TableText"/>
             </w:pPr>
             <w:r>
-              <w:t>Initial cap only at beginning of sentence. Spell as a common noun. “view model” is two words.</w:t>
+              <w:t>These are common nouns, so i</w:t>
+            </w:r>
+            <w:r>
+              <w:t>nitial cap only at beginning of sentence. “view model” is two words.</w:t>
             </w:r>
           </w:p>
           <w:p>
@@ -4356,6 +3985,14 @@
               <w:t>.</w:t>
             </w:r>
           </w:p>
+          <w:p>
+            <w:pPr>
+              <w:pStyle w:val="TableText"/>
+            </w:pPr>
+            <w:r>
+              <w:t>I coded a view-model class (modifier)</w:t>
+            </w:r>
+          </w:p>
         </w:tc>
         <w:tc>
           <w:tcPr>
@@ -4365,6 +4002,17 @@
             <w:pPr>
               <w:pStyle w:val="TableText"/>
             </w:pPr>
+            <w:r>
+              <w:t>Model, View, View Model (as if proper nouns)</w:t>
+            </w:r>
+          </w:p>
+          <w:p>
+            <w:pPr>
+              <w:pStyle w:val="TableText"/>
+            </w:pPr>
+            <w:r>
+              <w:t>ViewModel (no space)</w:t>
+            </w:r>
           </w:p>
         </w:tc>
       </w:tr>
@@ -4378,13 +4026,8 @@
               <w:pStyle w:val="TableText"/>
             </w:pPr>
             <w:r>
-              <w:t>Model-View-</w:t>
-            </w:r>
-            <w:proofErr w:type="spellStart"/>
-            <w:r>
-              <w:t>ViewModel</w:t>
-            </w:r>
-            <w:proofErr w:type="spellEnd"/>
+              <w:t>Drag and drop</w:t>
+            </w:r>
           </w:p>
         </w:tc>
         <w:tc>
@@ -4396,15 +4039,23 @@
               <w:pStyle w:val="TableText"/>
             </w:pPr>
             <w:r>
-              <w:t>Spelled Model-View-</w:t>
-            </w:r>
-            <w:proofErr w:type="spellStart"/>
-            <w:r>
-              <w:t>ViewModel</w:t>
-            </w:r>
-            <w:proofErr w:type="spellEnd"/>
-            <w:r>
-              <w:t xml:space="preserve">. </w:t>
+              <w:t>Hyphenate when used as an adjective; no hyphenate when used as a verb.</w:t>
+            </w:r>
+          </w:p>
+          <w:p>
+            <w:pPr>
+              <w:pStyle w:val="TableText"/>
+            </w:pPr>
+            <w:r>
+              <w:t>The RTE supports drag-and-drop technology.</w:t>
+            </w:r>
+          </w:p>
+          <w:p>
+            <w:pPr>
+              <w:pStyle w:val="TableText"/>
+            </w:pPr>
+            <w:r>
+              <w:t>You can drag and drop an image into the RTE.</w:t>
             </w:r>
           </w:p>
         </w:tc>
@@ -4416,17 +4067,8 @@
             <w:pPr>
               <w:pStyle w:val="TableText"/>
             </w:pPr>
-            <w:hyperlink r:id="rId25">
-              <w:r>
-                <w:rPr>
-                  <w:color w:val="1155CC"/>
-                  <w:u w:val="single"/>
-                </w:rPr>
-                <w:t>https://en.wikipedia.org/wiki/Model%E2%80%93view%E2%80%93viewmodel</w:t>
-              </w:r>
-            </w:hyperlink>
-            <w:r>
-              <w:t xml:space="preserve"> </w:t>
+            <w:r>
+              <w:t>Users may drag-and-drop items to reorder lists.</w:t>
             </w:r>
           </w:p>
         </w:tc>
@@ -4441,7 +4083,16 @@
               <w:pStyle w:val="TableText"/>
             </w:pPr>
             <w:r>
-              <w:t>Drag and drop</w:t>
+              <w:t>R</w:t>
+            </w:r>
+            <w:r>
+              <w:t>un</w:t>
+            </w:r>
+            <w:r>
+              <w:t xml:space="preserve"> </w:t>
+            </w:r>
+            <w:r>
+              <w:t>time</w:t>
             </w:r>
           </w:p>
         </w:tc>
@@ -4454,23 +4105,47 @@
               <w:pStyle w:val="TableText"/>
             </w:pPr>
             <w:r>
-              <w:t>Hyphenate when used as an adjective; no hyphenate when used as a verb.</w:t>
-            </w:r>
-          </w:p>
-          <w:p>
-            <w:pPr>
-              <w:pStyle w:val="TableText"/>
-            </w:pPr>
-            <w:r>
-              <w:t>The RTE supports drag-and-drop technology.</w:t>
-            </w:r>
-          </w:p>
-          <w:p>
-            <w:pPr>
-              <w:pStyle w:val="TableText"/>
-            </w:pPr>
-            <w:r>
-              <w:t>You can drag and drop an image into the RTE.</w:t>
+              <w:t>r</w:t>
+            </w:r>
+            <w:r>
+              <w:t>un</w:t>
+            </w:r>
+            <w:r>
+              <w:t xml:space="preserve"> </w:t>
+            </w:r>
+            <w:r>
+              <w:t>time (</w:t>
+            </w:r>
+            <w:r>
+              <w:t>two</w:t>
+            </w:r>
+            <w:r>
+              <w:t xml:space="preserve"> word</w:t>
+            </w:r>
+            <w:r>
+              <w:t>s</w:t>
+            </w:r>
+            <w:r>
+              <w:t>)</w:t>
+            </w:r>
+            <w:r>
+              <w:t>, parallel with "compile time."</w:t>
+            </w:r>
+          </w:p>
+          <w:p>
+            <w:pPr>
+              <w:pStyle w:val="TableText"/>
+            </w:pPr>
+            <w:r>
+              <w:t>At run time, the method fails (noun)</w:t>
+            </w:r>
+          </w:p>
+          <w:p>
+            <w:pPr>
+              <w:pStyle w:val="TableText"/>
+            </w:pPr>
+            <w:r>
+              <w:t>There is a run-time error (modifier)</w:t>
             </w:r>
           </w:p>
         </w:tc>
@@ -4482,6 +4157,9 @@
             <w:pPr>
               <w:pStyle w:val="TableText"/>
             </w:pPr>
+            <w:r>
+              <w:t>Run-time, runtime</w:t>
+            </w:r>
           </w:p>
         </w:tc>
       </w:tr>
@@ -4495,7 +4173,8 @@
               <w:pStyle w:val="TableText"/>
             </w:pPr>
             <w:r>
-              <w:t>runtime</w:t>
+              <w:lastRenderedPageBreak/>
+              <w:t>Properties and methods within classes</w:t>
             </w:r>
           </w:p>
         </w:tc>
@@ -4508,87 +4187,13 @@
               <w:pStyle w:val="TableText"/>
             </w:pPr>
             <w:r>
-              <w:t>r</w:t>
-            </w:r>
-            <w:r>
-              <w:t>untime (one word)</w:t>
-            </w:r>
-          </w:p>
-        </w:tc>
-        <w:tc>
-          <w:tcPr>
-            <w:tcW w:w="3120" w:type="dxa"/>
-          </w:tcPr>
-          <w:p>
-            <w:pPr>
-              <w:pStyle w:val="TableText"/>
-            </w:pPr>
-            <w:r>
-              <w:t>Run-time, run time</w:t>
-            </w:r>
-          </w:p>
-        </w:tc>
-      </w:tr>
-      <w:tr>
-        <w:tc>
-          <w:tcPr>
-            <w:tcW w:w="3120" w:type="dxa"/>
-          </w:tcPr>
-          <w:p>
-            <w:pPr>
-              <w:pStyle w:val="TableText"/>
-            </w:pPr>
-            <w:r>
-              <w:t>Properties and methods within classes</w:t>
-            </w:r>
-          </w:p>
-        </w:tc>
-        <w:tc>
-          <w:tcPr>
-            <w:tcW w:w="3120" w:type="dxa"/>
-          </w:tcPr>
-          <w:p>
-            <w:pPr>
-              <w:pStyle w:val="TableText"/>
-            </w:pPr>
-            <w:r>
-              <w:t xml:space="preserve">Use a hash tag to identify members of a class. Example: The </w:t>
-            </w:r>
-            <w:proofErr w:type="spellStart"/>
-            <w:r>
-              <w:t>StorageItem</w:t>
-            </w:r>
-            <w:proofErr w:type="spellEnd"/>
-            <w:r>
-              <w:t xml:space="preserve"> to use for preview can then be accessed via </w:t>
-            </w:r>
-            <w:proofErr w:type="spellStart"/>
+              <w:t xml:space="preserve">Use a hash tag to identify members of a class. Example: The StorageItem to use for preview can then be accessed via </w:t>
+            </w:r>
             <w:r>
               <w:rPr>
                 <w:rFonts w:ascii="Courier New" w:eastAsia="Courier New" w:hAnsi="Courier New" w:cs="Courier New"/>
               </w:rPr>
-              <w:t>State#</w:t>
-            </w:r>
-            <w:proofErr w:type="gramStart"/>
-            <w:r>
-              <w:rPr>
-                <w:rFonts w:ascii="Courier New" w:eastAsia="Courier New" w:hAnsi="Courier New" w:cs="Courier New"/>
-              </w:rPr>
-              <w:t>getPreview</w:t>
-            </w:r>
-            <w:proofErr w:type="spellEnd"/>
-            <w:r>
-              <w:rPr>
-                <w:rFonts w:ascii="Courier New" w:eastAsia="Courier New" w:hAnsi="Courier New" w:cs="Courier New"/>
-              </w:rPr>
-              <w:t>(</w:t>
-            </w:r>
-            <w:proofErr w:type="gramEnd"/>
-            <w:r>
-              <w:rPr>
-                <w:rFonts w:ascii="Courier New" w:eastAsia="Courier New" w:hAnsi="Courier New" w:cs="Courier New"/>
-              </w:rPr>
-              <w:t>)</w:t>
+              <w:t>State#getPreview()</w:t>
             </w:r>
             <w:r>
               <w:t>.</w:t>
@@ -4604,7 +4209,13 @@
               <w:pStyle w:val="TableText"/>
             </w:pPr>
             <w:r>
-              <w:t>Don't use the dot operator.</w:t>
+              <w:t>Don't use the dot operator</w:t>
+            </w:r>
+            <w:r>
+              <w:t xml:space="preserve"> unless specifying a particular signature</w:t>
+            </w:r>
+            <w:r>
+              <w:t>.</w:t>
             </w:r>
           </w:p>
         </w:tc>
@@ -4619,7 +4230,6 @@
               <w:pStyle w:val="TableText"/>
             </w:pPr>
             <w:r>
-              <w:lastRenderedPageBreak/>
               <w:t>file name</w:t>
             </w:r>
           </w:p>
@@ -4647,44 +4257,6 @@
             </w:pPr>
             <w:r>
               <w:t>Filename</w:t>
-            </w:r>
-          </w:p>
-        </w:tc>
-      </w:tr>
-      <w:tr>
-        <w:tc>
-          <w:tcPr>
-            <w:tcW w:w="3120" w:type="dxa"/>
-          </w:tcPr>
-          <w:p>
-            <w:pPr>
-              <w:pStyle w:val="TableText"/>
-            </w:pPr>
-            <w:r>
-              <w:t>Cast</w:t>
-            </w:r>
-          </w:p>
-        </w:tc>
-        <w:tc>
-          <w:tcPr>
-            <w:tcW w:w="3120" w:type="dxa"/>
-          </w:tcPr>
-          <w:p>
-            <w:pPr>
-              <w:pStyle w:val="TableText"/>
-            </w:pPr>
-          </w:p>
-        </w:tc>
-        <w:tc>
-          <w:tcPr>
-            <w:tcW w:w="3120" w:type="dxa"/>
-          </w:tcPr>
-          <w:p>
-            <w:pPr>
-              <w:pStyle w:val="TableText"/>
-            </w:pPr>
-            <w:r>
-              <w:t>ML misuses this word, prefer "render." Cast is a reserved word in programming.</w:t>
             </w:r>
           </w:p>
         </w:tc>
@@ -4827,11 +4399,9 @@
             <w:r>
               <w:t>" particularly in editorial docs.</w:t>
             </w:r>
-          </w:p>
-          <w:p>
-            <w:pPr>
-              <w:pStyle w:val="TableText"/>
-            </w:pPr>
+            <w:r>
+              <w:t xml:space="preserve"> This is speckie.</w:t>
+            </w:r>
           </w:p>
           <w:p>
             <w:pPr>
@@ -4916,6 +4486,9 @@
             <w:r>
               <w:t>.zip</w:t>
             </w:r>
+            <w:r>
+              <w:t>, .war, .png</w:t>
+            </w:r>
           </w:p>
         </w:tc>
         <w:tc>
@@ -4930,6 +4503,11 @@
               <w:t>, also on adobe.</w:t>
             </w:r>
             <w:r>
+              <w:t>com</w:t>
+            </w:r>
+            <w:bookmarkStart w:id="12" w:name="_GoBack"/>
+            <w:bookmarkEnd w:id="12"/>
+            <w:r>
               <w:t>)</w:t>
             </w:r>
             <w:r>
@@ -4945,6 +4523,9 @@
           <w:p>
             <w:r>
               <w:t xml:space="preserve">Open the .zip file. </w:t>
+            </w:r>
+            <w:r>
+              <w:t>Copy the .war file.</w:t>
             </w:r>
           </w:p>
         </w:tc>
@@ -4980,6 +4561,7 @@
               <w:pStyle w:val="TableText"/>
             </w:pPr>
             <w:r>
+              <w:lastRenderedPageBreak/>
               <w:t>Spell out numbers 10 or greater, follow guidelines in Microsoft Manual of Style, “</w:t>
             </w:r>
             <w:r>
@@ -5024,7 +4606,6 @@
               <w:pStyle w:val="TableText"/>
             </w:pPr>
             <w:r>
-              <w:lastRenderedPageBreak/>
               <w:t xml:space="preserve">Drop-down list. Use this nomenclature only when distinguishing from a Java List. (See List in </w:t>
             </w:r>
             <w:r>
@@ -5194,8 +4775,8 @@
           <w:between w:val="nil"/>
         </w:pBdr>
       </w:pPr>
-      <w:bookmarkStart w:id="12" w:name="_hg05ega6pxp3" w:colFirst="0" w:colLast="0"/>
-      <w:bookmarkEnd w:id="12"/>
+      <w:bookmarkStart w:id="13" w:name="_hg05ega6pxp3" w:colFirst="0" w:colLast="0"/>
+      <w:bookmarkEnd w:id="13"/>
       <w:r>
         <w:lastRenderedPageBreak/>
         <w:t>Headings, Captions</w:t>
@@ -5286,13 +4867,22 @@
     </w:p>
     <w:p>
       <w:r>
-        <w:t xml:space="preserve">Bulleted </w:t>
+        <w:t>On the front end, b</w:t>
+      </w:r>
+      <w:r>
+        <w:t xml:space="preserve">ulleted </w:t>
       </w:r>
       <w:r>
         <w:t xml:space="preserve">and numbered </w:t>
       </w:r>
       <w:r>
-        <w:t>lists should follow a classic format</w:t>
+        <w:t xml:space="preserve">lists should follow a </w:t>
+      </w:r>
+      <w:r>
+        <w:t>nested</w:t>
+      </w:r>
+      <w:r>
+        <w:t xml:space="preserve"> format</w:t>
       </w:r>
       <w:r>
         <w:t>:</w:t>
@@ -5642,29 +5232,6 @@
       </w:r>
       <w:r>
         <w:t>.</w:t>
-      </w:r>
-    </w:p>
-    <w:p>
-      <w:r>
-        <w:t>For specifications regarding the HTML appearance of these elements, see the section “</w:t>
-      </w:r>
-      <w:r>
-        <w:fldChar w:fldCharType="begin"/>
-      </w:r>
-      <w:r>
-        <w:instrText xml:space="preserve"> REF _Ref8900573 \h </w:instrText>
-      </w:r>
-      <w:r>
-        <w:fldChar w:fldCharType="separate"/>
-      </w:r>
-      <w:r>
-        <w:t>CSS Styling Specification</w:t>
-      </w:r>
-      <w:r>
-        <w:fldChar w:fldCharType="end"/>
-      </w:r>
-      <w:r>
-        <w:t>.”</w:t>
       </w:r>
     </w:p>
     <w:p>
@@ -5700,6 +5267,11 @@
       </w:r>
     </w:p>
     <w:p>
+      <w:r>
+        <w:t>(This requirement is dropped for the Brightspot GO topics.)</w:t>
+      </w:r>
+    </w:p>
+    <w:p>
       <w:pPr>
         <w:pStyle w:val="Heading2"/>
       </w:pPr>
@@ -5945,7 +5517,13 @@
         <w:t xml:space="preserve">When a procedure describes an editor’s workflow, end the procedure with something similar to </w:t>
       </w:r>
       <w:r>
+        <w:t>"</w:t>
+      </w:r>
+      <w:r>
         <w:t>Complete your site's workflow and publish the promo.</w:t>
+      </w:r>
+      <w:r>
+        <w:t>"</w:t>
       </w:r>
     </w:p>
     <w:p>
@@ -5965,12 +5543,18 @@
         <w:t>:</w:t>
       </w:r>
       <w:r>
-        <w:t xml:space="preserve"> In</w:t>
-      </w:r>
-      <w:r>
         <w:t xml:space="preserve"> </w:t>
       </w:r>
       <w:r>
+        <w:t>"</w:t>
+      </w:r>
+      <w:r>
+        <w:t>In</w:t>
+      </w:r>
+      <w:r>
+        <w:t xml:space="preserve"> </w:t>
+      </w:r>
+      <w:r>
         <w:t>the</w:t>
       </w:r>
       <w:r>
@@ -6123,6 +5707,9 @@
       <w:r>
         <w:t>sites.</w:t>
       </w:r>
+      <w:r>
+        <w:t>"</w:t>
+      </w:r>
     </w:p>
     <w:p>
       <w:pPr>
@@ -6136,13 +5723,8 @@
       </w:r>
     </w:p>
     <w:p>
-      <w:bookmarkStart w:id="13" w:name="_GoBack"/>
-      <w:r>
-        <w:t>In the Internal Name field, enter a name for this &lt;blah&gt;. Brightspot uses this name in widgets such as the search panel</w:t>
-      </w:r>
-      <w:bookmarkEnd w:id="13"/>
-      <w:r>
-        <w:t>.</w:t>
+      <w:r>
+        <w:t>In the Internal Name field, enter a name for this &lt;blah&gt;. Brightspot uses this name in widgets such as the search panel.</w:t>
       </w:r>
     </w:p>
     <w:p>
@@ -6225,13 +5807,7 @@
         <w:t xml:space="preserve"> is bulleted.</w:t>
       </w:r>
       <w:r>
-        <w:t xml:space="preserve"> These references should be in </w:t>
-      </w:r>
-      <w:r>
-        <w:t>blue and</w:t>
-      </w:r>
-      <w:r>
-        <w:t xml:space="preserve"> hyperlinked to the relevant topic. </w:t>
+        <w:t xml:space="preserve"> </w:t>
       </w:r>
     </w:p>
     <w:p>
@@ -6346,29 +5922,6 @@
       </w:r>
       <w:r>
         <w:t>.</w:t>
-      </w:r>
-    </w:p>
-    <w:p>
-      <w:r>
-        <w:t>For specifications regarding the HTML appearance of these elements, see the section “</w:t>
-      </w:r>
-      <w:r>
-        <w:fldChar w:fldCharType="begin"/>
-      </w:r>
-      <w:r>
-        <w:instrText xml:space="preserve"> REF _Ref8900573 \h </w:instrText>
-      </w:r>
-      <w:r>
-        <w:fldChar w:fldCharType="separate"/>
-      </w:r>
-      <w:r>
-        <w:t>CSS Styling Specification</w:t>
-      </w:r>
-      <w:r>
-        <w:fldChar w:fldCharType="end"/>
-      </w:r>
-      <w:r>
-        <w:t>.”</w:t>
       </w:r>
     </w:p>
     <w:p>
@@ -6426,7 +5979,19 @@
       <w:bookmarkStart w:id="14" w:name="_bm4nd0ohb63n" w:colFirst="0" w:colLast="0"/>
       <w:bookmarkEnd w:id="14"/>
       <w:r>
-        <w:t>OK to compose screenshots on low-resolution devices, use high-resolution devices where effective.</w:t>
+        <w:t>C</w:t>
+      </w:r>
+      <w:r>
+        <w:t>ompose screenshots on low-resolution devices</w:t>
+      </w:r>
+      <w:r>
+        <w:t xml:space="preserve"> (external monitors or PCs, don't use the Mac's Retina screen</w:t>
+      </w:r>
+      <w:r>
+        <w:t>)</w:t>
+      </w:r>
+      <w:r>
+        <w:t>.</w:t>
       </w:r>
     </w:p>
     <w:p>
@@ -6437,7 +6002,13 @@
         </w:numPr>
       </w:pPr>
       <w:r>
-        <w:t>Border around all screen shots. Border is 3 pixels wide, color #C0C0C0.</w:t>
+        <w:t>Border around all screen shots</w:t>
+      </w:r>
+      <w:r>
+        <w:t xml:space="preserve"> where there is white that bleeds into the page background</w:t>
+      </w:r>
+      <w:r>
+        <w:t>. Border is 3 pixels wide, color #C0C0C0.</w:t>
       </w:r>
     </w:p>
     <w:p>
@@ -6448,17 +6019,6 @@
         </w:numPr>
       </w:pPr>
       <w:r>
-        <w:t>Left-align all screen shots and ensure that they are relatively aligned with the rest of the screen shots within the page</w:t>
-      </w:r>
-    </w:p>
-    <w:p>
-      <w:pPr>
-        <w:numPr>
-          <w:ilvl w:val="0"/>
-          <w:numId w:val="7"/>
-        </w:numPr>
-      </w:pPr>
-      <w:r>
         <w:t xml:space="preserve">For drawings </w:t>
       </w:r>
       <w:r>
@@ -6472,25 +6032,6 @@
       </w:r>
       <w:r>
         <w:t>export to SVG and import into the documentation project.</w:t>
-      </w:r>
-    </w:p>
-    <w:p>
-      <w:pPr>
-        <w:numPr>
-          <w:ilvl w:val="0"/>
-          <w:numId w:val="7"/>
-        </w:numPr>
-      </w:pPr>
-      <w:r>
-        <w:t xml:space="preserve">Callouts use embedded text, not numbered references to body </w:t>
-      </w:r>
-      <w:proofErr w:type="spellStart"/>
-      <w:r>
-        <w:t>rST</w:t>
-      </w:r>
-      <w:proofErr w:type="spellEnd"/>
-      <w:r>
-        <w:t xml:space="preserve"> text.</w:t>
       </w:r>
     </w:p>
     <w:p>
@@ -6657,7 +6198,7 @@
                     <pic:cNvPicPr preferRelativeResize="0"/>
                   </pic:nvPicPr>
                   <pic:blipFill>
-                    <a:blip r:embed="rId26"/>
+                    <a:blip r:embed="rId25"/>
                     <a:srcRect/>
                     <a:stretch>
                       <a:fillRect/>
@@ -6693,25 +6234,7 @@
         <w:pStyle w:val="ListBullet"/>
       </w:pPr>
       <w:r>
-        <w:t xml:space="preserve">When using </w:t>
-      </w:r>
-      <w:proofErr w:type="spellStart"/>
-      <w:proofErr w:type="gramStart"/>
-      <w:r>
-        <w:t>page.writeStart</w:t>
-      </w:r>
-      <w:proofErr w:type="spellEnd"/>
-      <w:proofErr w:type="gramEnd"/>
-      <w:r>
-        <w:t xml:space="preserve"> and </w:t>
-      </w:r>
-      <w:proofErr w:type="spellStart"/>
-      <w:r>
-        <w:t>page.writeEnd</w:t>
-      </w:r>
-      <w:proofErr w:type="spellEnd"/>
-      <w:r>
-        <w:t xml:space="preserve"> statements to write H</w:t>
+        <w:t>When using page.writeStart and page.writeEnd statements to write H</w:t>
       </w:r>
       <w:r>
         <w:t>TML, use nested indents of four spaces, and indicate the closing tag.</w:t>
@@ -6724,333 +6247,129 @@
           <w:rFonts w:ascii="Courier New" w:eastAsia="Courier New" w:hAnsi="Courier New" w:cs="Courier New"/>
         </w:rPr>
       </w:pPr>
-      <w:proofErr w:type="spellStart"/>
-      <w:proofErr w:type="gramStart"/>
       <w:r>
         <w:rPr>
           <w:rFonts w:ascii="Courier New" w:eastAsia="Courier New" w:hAnsi="Courier New" w:cs="Courier New"/>
         </w:rPr>
-        <w:t>page.writeStart</w:t>
-      </w:r>
-      <w:proofErr w:type="spellEnd"/>
-      <w:proofErr w:type="gramEnd"/>
-      <w:r>
+        <w:t>page.writeStart("table");</w:t>
+      </w:r>
+    </w:p>
+    <w:p>
+      <w:pPr>
         <w:rPr>
           <w:rFonts w:ascii="Courier New" w:eastAsia="Courier New" w:hAnsi="Courier New" w:cs="Courier New"/>
         </w:rPr>
-        <w:t>("table");</w:t>
-      </w:r>
-    </w:p>
-    <w:p>
-      <w:pPr>
+      </w:pPr>
+      <w:r>
         <w:rPr>
           <w:rFonts w:ascii="Courier New" w:eastAsia="Courier New" w:hAnsi="Courier New" w:cs="Courier New"/>
         </w:rPr>
-      </w:pPr>
-      <w:r>
+        <w:t xml:space="preserve">    page.writeStart("tr");</w:t>
+      </w:r>
+    </w:p>
+    <w:p>
+      <w:pPr>
         <w:rPr>
           <w:rFonts w:ascii="Courier New" w:eastAsia="Courier New" w:hAnsi="Courier New" w:cs="Courier New"/>
         </w:rPr>
-        <w:t xml:space="preserve">    </w:t>
-      </w:r>
-      <w:proofErr w:type="spellStart"/>
-      <w:proofErr w:type="gramStart"/>
+      </w:pPr>
       <w:r>
         <w:rPr>
           <w:rFonts w:ascii="Courier New" w:eastAsia="Courier New" w:hAnsi="Courier New" w:cs="Courier New"/>
         </w:rPr>
-        <w:t>page.writeStart</w:t>
-      </w:r>
-      <w:proofErr w:type="spellEnd"/>
-      <w:proofErr w:type="gramEnd"/>
-      <w:r>
+        <w:t xml:space="preserve">        page.writeStart("th");</w:t>
+      </w:r>
+    </w:p>
+    <w:p>
+      <w:pPr>
         <w:rPr>
           <w:rFonts w:ascii="Courier New" w:eastAsia="Courier New" w:hAnsi="Courier New" w:cs="Courier New"/>
         </w:rPr>
-        <w:t>("tr");</w:t>
-      </w:r>
-    </w:p>
-    <w:p>
-      <w:pPr>
+      </w:pPr>
+      <w:r>
         <w:rPr>
           <w:rFonts w:ascii="Courier New" w:eastAsia="Courier New" w:hAnsi="Courier New" w:cs="Courier New"/>
         </w:rPr>
-      </w:pPr>
-      <w:r>
+        <w:t xml:space="preserve">            page.writeHtml("City");</w:t>
+      </w:r>
+    </w:p>
+    <w:p>
+      <w:pPr>
         <w:rPr>
           <w:rFonts w:ascii="Courier New" w:eastAsia="Courier New" w:hAnsi="Courier New" w:cs="Courier New"/>
         </w:rPr>
-        <w:t xml:space="preserve">        </w:t>
-      </w:r>
-      <w:proofErr w:type="spellStart"/>
-      <w:proofErr w:type="gramStart"/>
+      </w:pPr>
       <w:r>
         <w:rPr>
           <w:rFonts w:ascii="Courier New" w:eastAsia="Courier New" w:hAnsi="Courier New" w:cs="Courier New"/>
         </w:rPr>
-        <w:t>page.writeStart</w:t>
-      </w:r>
-      <w:proofErr w:type="spellEnd"/>
-      <w:proofErr w:type="gramEnd"/>
-      <w:r>
+        <w:t xml:space="preserve">        page.writeEnd(); /* th */</w:t>
+      </w:r>
+    </w:p>
+    <w:p>
+      <w:pPr>
         <w:rPr>
           <w:rFonts w:ascii="Courier New" w:eastAsia="Courier New" w:hAnsi="Courier New" w:cs="Courier New"/>
         </w:rPr>
-        <w:t>("</w:t>
-      </w:r>
-      <w:proofErr w:type="spellStart"/>
+      </w:pPr>
       <w:r>
         <w:rPr>
           <w:rFonts w:ascii="Courier New" w:eastAsia="Courier New" w:hAnsi="Courier New" w:cs="Courier New"/>
         </w:rPr>
-        <w:t>th</w:t>
-      </w:r>
-      <w:proofErr w:type="spellEnd"/>
-      <w:r>
+        <w:t xml:space="preserve">        page.writeStart("th");</w:t>
+      </w:r>
+    </w:p>
+    <w:p>
+      <w:pPr>
         <w:rPr>
           <w:rFonts w:ascii="Courier New" w:eastAsia="Courier New" w:hAnsi="Courier New" w:cs="Courier New"/>
         </w:rPr>
-        <w:t>");</w:t>
-      </w:r>
-    </w:p>
-    <w:p>
-      <w:pPr>
+      </w:pPr>
+      <w:r>
         <w:rPr>
           <w:rFonts w:ascii="Courier New" w:eastAsia="Courier New" w:hAnsi="Courier New" w:cs="Courier New"/>
         </w:rPr>
-      </w:pPr>
-      <w:r>
+        <w:t xml:space="preserve">            page.writeHtml("Time");</w:t>
+      </w:r>
+    </w:p>
+    <w:p>
+      <w:pPr>
         <w:rPr>
           <w:rFonts w:ascii="Courier New" w:eastAsia="Courier New" w:hAnsi="Courier New" w:cs="Courier New"/>
         </w:rPr>
-        <w:t xml:space="preserve">            </w:t>
-      </w:r>
-      <w:proofErr w:type="spellStart"/>
-      <w:proofErr w:type="gramStart"/>
+      </w:pPr>
       <w:r>
         <w:rPr>
           <w:rFonts w:ascii="Courier New" w:eastAsia="Courier New" w:hAnsi="Courier New" w:cs="Courier New"/>
         </w:rPr>
-        <w:t>page.writeHtml</w:t>
-      </w:r>
-      <w:proofErr w:type="spellEnd"/>
-      <w:proofErr w:type="gramEnd"/>
-      <w:r>
+        <w:t xml:space="preserve">        page.writeEnd(); /* th */</w:t>
+      </w:r>
+    </w:p>
+    <w:p>
+      <w:pPr>
         <w:rPr>
           <w:rFonts w:ascii="Courier New" w:eastAsia="Courier New" w:hAnsi="Courier New" w:cs="Courier New"/>
         </w:rPr>
-        <w:t>("City");</w:t>
-      </w:r>
-    </w:p>
-    <w:p>
-      <w:pPr>
+      </w:pPr>
+      <w:r>
         <w:rPr>
           <w:rFonts w:ascii="Courier New" w:eastAsia="Courier New" w:hAnsi="Courier New" w:cs="Courier New"/>
         </w:rPr>
-      </w:pPr>
-      <w:r>
+        <w:t xml:space="preserve">    page.writeEnd(); /* tr */</w:t>
+      </w:r>
+    </w:p>
+    <w:p>
+      <w:pPr>
         <w:rPr>
           <w:rFonts w:ascii="Courier New" w:eastAsia="Courier New" w:hAnsi="Courier New" w:cs="Courier New"/>
         </w:rPr>
-        <w:t xml:space="preserve">        </w:t>
-      </w:r>
-      <w:proofErr w:type="spellStart"/>
-      <w:proofErr w:type="gramStart"/>
-      <w:r>
-        <w:rPr>
-          <w:rFonts w:ascii="Courier New" w:eastAsia="Courier New" w:hAnsi="Courier New" w:cs="Courier New"/>
-        </w:rPr>
-        <w:t>page.writeEnd</w:t>
-      </w:r>
-      <w:proofErr w:type="spellEnd"/>
-      <w:proofErr w:type="gramEnd"/>
-      <w:r>
-        <w:rPr>
-          <w:rFonts w:ascii="Courier New" w:eastAsia="Courier New" w:hAnsi="Courier New" w:cs="Courier New"/>
-        </w:rPr>
-        <w:t xml:space="preserve">(); /* </w:t>
-      </w:r>
-      <w:proofErr w:type="spellStart"/>
-      <w:r>
-        <w:rPr>
-          <w:rFonts w:ascii="Courier New" w:eastAsia="Courier New" w:hAnsi="Courier New" w:cs="Courier New"/>
-        </w:rPr>
-        <w:t>th</w:t>
-      </w:r>
-      <w:proofErr w:type="spellEnd"/>
-      <w:r>
-        <w:rPr>
-          <w:rFonts w:ascii="Courier New" w:eastAsia="Courier New" w:hAnsi="Courier New" w:cs="Courier New"/>
-        </w:rPr>
-        <w:t xml:space="preserve"> */</w:t>
-      </w:r>
-    </w:p>
-    <w:p>
-      <w:pPr>
-        <w:rPr>
-          <w:rFonts w:ascii="Courier New" w:eastAsia="Courier New" w:hAnsi="Courier New" w:cs="Courier New"/>
-        </w:rPr>
-      </w:pPr>
-      <w:r>
-        <w:rPr>
-          <w:rFonts w:ascii="Courier New" w:eastAsia="Courier New" w:hAnsi="Courier New" w:cs="Courier New"/>
-        </w:rPr>
-        <w:t xml:space="preserve">        </w:t>
-      </w:r>
-      <w:proofErr w:type="spellStart"/>
-      <w:proofErr w:type="gramStart"/>
-      <w:r>
-        <w:rPr>
-          <w:rFonts w:ascii="Courier New" w:eastAsia="Courier New" w:hAnsi="Courier New" w:cs="Courier New"/>
-        </w:rPr>
-        <w:t>page.writeStart</w:t>
-      </w:r>
-      <w:proofErr w:type="spellEnd"/>
-      <w:proofErr w:type="gramEnd"/>
-      <w:r>
-        <w:rPr>
-          <w:rFonts w:ascii="Courier New" w:eastAsia="Courier New" w:hAnsi="Courier New" w:cs="Courier New"/>
-        </w:rPr>
-        <w:t>("</w:t>
-      </w:r>
-      <w:proofErr w:type="spellStart"/>
-      <w:r>
-        <w:rPr>
-          <w:rFonts w:ascii="Courier New" w:eastAsia="Courier New" w:hAnsi="Courier New" w:cs="Courier New"/>
-        </w:rPr>
-        <w:t>th</w:t>
-      </w:r>
-      <w:proofErr w:type="spellEnd"/>
-      <w:r>
-        <w:rPr>
-          <w:rFonts w:ascii="Courier New" w:eastAsia="Courier New" w:hAnsi="Courier New" w:cs="Courier New"/>
-        </w:rPr>
-        <w:t>");</w:t>
-      </w:r>
-    </w:p>
-    <w:p>
-      <w:pPr>
-        <w:rPr>
-          <w:rFonts w:ascii="Courier New" w:eastAsia="Courier New" w:hAnsi="Courier New" w:cs="Courier New"/>
-        </w:rPr>
-      </w:pPr>
-      <w:r>
-        <w:rPr>
-          <w:rFonts w:ascii="Courier New" w:eastAsia="Courier New" w:hAnsi="Courier New" w:cs="Courier New"/>
-        </w:rPr>
-        <w:t xml:space="preserve">            </w:t>
-      </w:r>
-      <w:proofErr w:type="spellStart"/>
-      <w:proofErr w:type="gramStart"/>
-      <w:r>
-        <w:rPr>
-          <w:rFonts w:ascii="Courier New" w:eastAsia="Courier New" w:hAnsi="Courier New" w:cs="Courier New"/>
-        </w:rPr>
-        <w:t>page.writeHtml</w:t>
-      </w:r>
-      <w:proofErr w:type="spellEnd"/>
-      <w:proofErr w:type="gramEnd"/>
-      <w:r>
-        <w:rPr>
-          <w:rFonts w:ascii="Courier New" w:eastAsia="Courier New" w:hAnsi="Courier New" w:cs="Courier New"/>
-        </w:rPr>
-        <w:t>("Time");</w:t>
-      </w:r>
-    </w:p>
-    <w:p>
-      <w:pPr>
-        <w:rPr>
-          <w:rFonts w:ascii="Courier New" w:eastAsia="Courier New" w:hAnsi="Courier New" w:cs="Courier New"/>
-        </w:rPr>
-      </w:pPr>
-      <w:r>
-        <w:rPr>
-          <w:rFonts w:ascii="Courier New" w:eastAsia="Courier New" w:hAnsi="Courier New" w:cs="Courier New"/>
-        </w:rPr>
-        <w:t xml:space="preserve">        </w:t>
-      </w:r>
-      <w:proofErr w:type="spellStart"/>
-      <w:proofErr w:type="gramStart"/>
-      <w:r>
-        <w:rPr>
-          <w:rFonts w:ascii="Courier New" w:eastAsia="Courier New" w:hAnsi="Courier New" w:cs="Courier New"/>
-        </w:rPr>
-        <w:t>page.writeEnd</w:t>
-      </w:r>
-      <w:proofErr w:type="spellEnd"/>
-      <w:proofErr w:type="gramEnd"/>
-      <w:r>
-        <w:rPr>
-          <w:rFonts w:ascii="Courier New" w:eastAsia="Courier New" w:hAnsi="Courier New" w:cs="Courier New"/>
-        </w:rPr>
-        <w:t xml:space="preserve">(); /* </w:t>
-      </w:r>
-      <w:proofErr w:type="spellStart"/>
-      <w:r>
-        <w:rPr>
-          <w:rFonts w:ascii="Courier New" w:eastAsia="Courier New" w:hAnsi="Courier New" w:cs="Courier New"/>
-        </w:rPr>
-        <w:t>th</w:t>
-      </w:r>
-      <w:proofErr w:type="spellEnd"/>
-      <w:r>
-        <w:rPr>
-          <w:rFonts w:ascii="Courier New" w:eastAsia="Courier New" w:hAnsi="Courier New" w:cs="Courier New"/>
-        </w:rPr>
-        <w:t xml:space="preserve"> */</w:t>
-      </w:r>
-    </w:p>
-    <w:p>
-      <w:pPr>
-        <w:rPr>
-          <w:rFonts w:ascii="Courier New" w:eastAsia="Courier New" w:hAnsi="Courier New" w:cs="Courier New"/>
-        </w:rPr>
-      </w:pPr>
-      <w:r>
-        <w:rPr>
-          <w:rFonts w:ascii="Courier New" w:eastAsia="Courier New" w:hAnsi="Courier New" w:cs="Courier New"/>
-        </w:rPr>
-        <w:t xml:space="preserve">    </w:t>
-      </w:r>
-      <w:proofErr w:type="spellStart"/>
-      <w:proofErr w:type="gramStart"/>
-      <w:r>
-        <w:rPr>
-          <w:rFonts w:ascii="Courier New" w:eastAsia="Courier New" w:hAnsi="Courier New" w:cs="Courier New"/>
-        </w:rPr>
-        <w:t>page.writeEnd</w:t>
-      </w:r>
-      <w:proofErr w:type="spellEnd"/>
-      <w:proofErr w:type="gramEnd"/>
-      <w:r>
-        <w:rPr>
-          <w:rFonts w:ascii="Courier New" w:eastAsia="Courier New" w:hAnsi="Courier New" w:cs="Courier New"/>
-        </w:rPr>
-        <w:t>(); /* tr */</w:t>
-      </w:r>
-    </w:p>
-    <w:p>
-      <w:pPr>
-        <w:rPr>
-          <w:rFonts w:ascii="Courier New" w:eastAsia="Courier New" w:hAnsi="Courier New" w:cs="Courier New"/>
-        </w:rPr>
-      </w:pPr>
-      <w:proofErr w:type="spellStart"/>
-      <w:proofErr w:type="gramStart"/>
+      </w:pPr>
       <w:r>
         <w:rPr>
           <w:rFonts w:ascii="Courier New" w:eastAsia="Courier New" w:hAnsi="Courier New" w:cs="Courier New"/>
         </w:rPr>
         <w:lastRenderedPageBreak/>
-        <w:t>page.writeEnd</w:t>
-      </w:r>
-      <w:proofErr w:type="spellEnd"/>
-      <w:proofErr w:type="gramEnd"/>
-      <w:r>
-        <w:rPr>
-          <w:rFonts w:ascii="Courier New" w:eastAsia="Courier New" w:hAnsi="Courier New" w:cs="Courier New"/>
-        </w:rPr>
-        <w:t>(); /* table */</w:t>
+        <w:t>page.writeEnd(); /* table */</w:t>
       </w:r>
     </w:p>
     <w:p>
@@ -7083,16 +6402,17 @@
         <w:t>JavaScript</w:t>
       </w:r>
       <w:r>
-        <w:t>, CSS, LESS—Indent nested levels two spaces</w:t>
+        <w:t>, CSS, L</w:t>
+      </w:r>
+      <w:r>
+        <w:t>ess</w:t>
+      </w:r>
+      <w:r>
+        <w:t>—Indent nested levels two spaces</w:t>
       </w:r>
       <w:r>
         <w:t>.</w:t>
       </w:r>
-    </w:p>
-    <w:p>
-      <w:pPr>
-        <w:pStyle w:val="ListBullet"/>
-      </w:pPr>
       <w:bookmarkStart w:id="17" w:name="_bw3o2ai2dcwt" w:colFirst="0" w:colLast="0"/>
       <w:bookmarkStart w:id="18" w:name="_3ftpz8w8mq42" w:colFirst="0" w:colLast="0"/>
       <w:bookmarkStart w:id="19" w:name="_dcjjsmqiyix9" w:colFirst="0" w:colLast="0"/>
@@ -7105,15 +6425,6 @@
       <w:bookmarkEnd w:id="20"/>
       <w:bookmarkEnd w:id="21"/>
       <w:bookmarkEnd w:id="22"/>
-      <w:r>
-        <w:t xml:space="preserve">Line numbers—Apply line numbers to code samples only if an explanation of the sample </w:t>
-      </w:r>
-      <w:r>
-        <w:t>refers</w:t>
-      </w:r>
-      <w:r>
-        <w:t xml:space="preserve"> to a line number.</w:t>
-      </w:r>
     </w:p>
     <w:p>
       <w:bookmarkStart w:id="23" w:name="_Ref8717845"/>
@@ -7132,7 +6443,7 @@
       <w:pPr>
         <w:pStyle w:val="ListBullet"/>
       </w:pPr>
-      <w:hyperlink r:id="rId27" w:history="1">
+      <w:hyperlink r:id="rId26" w:history="1">
         <w:r>
           <w:rPr>
             <w:rStyle w:val="Hyperlink"/>
@@ -7145,7 +6456,7 @@
       <w:pPr>
         <w:pStyle w:val="ListBullet"/>
       </w:pPr>
-      <w:hyperlink r:id="rId28" w:history="1">
+      <w:hyperlink r:id="rId27" w:history="1">
         <w:r>
           <w:rPr>
             <w:rStyle w:val="Hyperlink"/>
@@ -7155,8 +6466,8 @@
       </w:hyperlink>
     </w:p>
     <w:sectPr>
-      <w:headerReference w:type="default" r:id="rId29"/>
-      <w:footerReference w:type="default" r:id="rId30"/>
+      <w:headerReference w:type="default" r:id="rId28"/>
+      <w:footerReference w:type="default" r:id="rId29"/>
       <w:pgSz w:w="12240" w:h="15840"/>
       <w:pgMar w:top="1440" w:right="1440" w:bottom="1440" w:left="1440" w:header="720" w:footer="720" w:gutter="0"/>
       <w:pgNumType w:start="1"/>
@@ -7262,7 +6573,7 @@
   <w:abstractNum w:abstractNumId="0" w15:restartNumberingAfterBreak="0">
     <w:nsid w:val="FFFFFF7C"/>
     <w:multiLevelType w:val="singleLevel"/>
-    <w:tmpl w:val="071E6282"/>
+    <w:tmpl w:val="4956F248"/>
     <w:lvl w:ilvl="0">
       <w:start w:val="1"/>
       <w:numFmt w:val="decimal"/>
@@ -7279,7 +6590,7 @@
   <w:abstractNum w:abstractNumId="1" w15:restartNumberingAfterBreak="0">
     <w:nsid w:val="FFFFFF7D"/>
     <w:multiLevelType w:val="singleLevel"/>
-    <w:tmpl w:val="B3E6178E"/>
+    <w:tmpl w:val="3528BF38"/>
     <w:lvl w:ilvl="0">
       <w:start w:val="1"/>
       <w:numFmt w:val="decimal"/>
@@ -7334,7 +6645,7 @@
   <w:abstractNum w:abstractNumId="4" w15:restartNumberingAfterBreak="0">
     <w:nsid w:val="FFFFFF80"/>
     <w:multiLevelType w:val="singleLevel"/>
-    <w:tmpl w:val="F0E885EC"/>
+    <w:tmpl w:val="511E3B5E"/>
     <w:lvl w:ilvl="0">
       <w:start w:val="1"/>
       <w:numFmt w:val="bullet"/>
@@ -7354,7 +6665,7 @@
   <w:abstractNum w:abstractNumId="5" w15:restartNumberingAfterBreak="0">
     <w:nsid w:val="FFFFFF81"/>
     <w:multiLevelType w:val="singleLevel"/>
-    <w:tmpl w:val="38B26052"/>
+    <w:tmpl w:val="088884B0"/>
     <w:lvl w:ilvl="0">
       <w:start w:val="1"/>
       <w:numFmt w:val="bullet"/>
@@ -7394,7 +6705,7 @@
   <w:abstractNum w:abstractNumId="7" w15:restartNumberingAfterBreak="0">
     <w:nsid w:val="FFFFFF83"/>
     <w:multiLevelType w:val="singleLevel"/>
-    <w:tmpl w:val="9462F262"/>
+    <w:tmpl w:val="DC8C9D36"/>
     <w:lvl w:ilvl="0">
       <w:start w:val="1"/>
       <w:numFmt w:val="bullet"/>
@@ -10279,7 +9590,8 @@
       <w:szCs w:val="30"/>
     </w:rPr>
   </w:style>
-  <w:style w:type="table" w:customStyle="1" w:styleId="a">
+  <w:style w:type="table" w:customStyle="1" w:styleId="4">
+    <w:name w:val="4"/>
     <w:basedOn w:val="TableNormal"/>
     <w:tblPr>
       <w:tblStyleRowBandSize w:val="1"/>
@@ -10292,7 +9604,8 @@
       </w:tblCellMar>
     </w:tblPr>
   </w:style>
-  <w:style w:type="table" w:customStyle="1" w:styleId="a0">
+  <w:style w:type="table" w:customStyle="1" w:styleId="3">
+    <w:name w:val="3"/>
     <w:basedOn w:val="TableNormal"/>
     <w:tblPr>
       <w:tblStyleRowBandSize w:val="1"/>
@@ -10305,7 +9618,8 @@
       </w:tblCellMar>
     </w:tblPr>
   </w:style>
-  <w:style w:type="table" w:customStyle="1" w:styleId="a1">
+  <w:style w:type="table" w:customStyle="1" w:styleId="2">
+    <w:name w:val="2"/>
     <w:basedOn w:val="TableNormal"/>
     <w:tblPr>
       <w:tblStyleRowBandSize w:val="1"/>
@@ -10318,7 +9632,8 @@
       </w:tblCellMar>
     </w:tblPr>
   </w:style>
-  <w:style w:type="table" w:customStyle="1" w:styleId="a2">
+  <w:style w:type="table" w:customStyle="1" w:styleId="1">
+    <w:name w:val="1"/>
     <w:basedOn w:val="TableNormal"/>
     <w:tblPr>
       <w:tblStyleRowBandSize w:val="1"/>
@@ -10931,6 +10246,18 @@
       <w:iCs/>
     </w:rPr>
   </w:style>
+  <w:style w:type="character" w:styleId="HTMLKeyboard">
+    <w:name w:val="HTML Keyboard"/>
+    <w:basedOn w:val="DefaultParagraphFont"/>
+    <w:uiPriority w:val="99"/>
+    <w:unhideWhenUsed/>
+    <w:rsid w:val="007E1E68"/>
+    <w:rPr>
+      <w:rFonts w:ascii="Consolas" w:hAnsi="Consolas" w:cs="Consolas"/>
+      <w:sz w:val="20"/>
+      <w:szCs w:val="20"/>
+    </w:rPr>
+  </w:style>
 </w:styles>
 </file>
 
@@ -11259,7 +10586,7 @@
 </file>
 
 <file path=customXml/itemProps1.xml><?xml version="1.0" encoding="utf-8"?>
-<ds:datastoreItem xmlns:ds="http://schemas.openxmlformats.org/officeDocument/2006/customXml" ds:itemID="{D8A94A5D-855D-8F43-87B0-B933D95A93F4}">
+<ds:datastoreItem xmlns:ds="http://schemas.openxmlformats.org/officeDocument/2006/customXml" ds:itemID="{30F1C144-07F4-E848-8BDF-A02E74DDB0C4}">
   <ds:schemaRefs>
     <ds:schemaRef ds:uri="http://schemas.openxmlformats.org/officeDocument/2006/bibliography"/>
   </ds:schemaRefs>

</xml_diff>